<commit_message>
Add new C programs demonstrating pointers, dynamic memory allocation, and string manipulation
</commit_message>
<xml_diff>
--- a/Placement (AutoRecovered).docx
+++ b/Placement (AutoRecovered).docx
@@ -88,34 +88,64 @@
         <w:rPr>
           <w:lang w:val="en-US"/>
         </w:rPr>
-        <w:t>Main() Funciton Section {</w:t>
-      </w:r>
-    </w:p>
-    <w:p>
-      <w:pPr>
-        <w:rPr>
-          <w:lang w:val="en-US"/>
-        </w:rPr>
-      </w:pPr>
-      <w:r>
-        <w:rPr>
-          <w:lang w:val="en-US"/>
-        </w:rPr>
-        <w:t>Declaration Part;</w:t>
-      </w:r>
-    </w:p>
-    <w:p>
-      <w:pPr>
-        <w:rPr>
-          <w:lang w:val="en-US"/>
-        </w:rPr>
-      </w:pPr>
-      <w:r>
-        <w:rPr>
-          <w:lang w:val="en-US"/>
-        </w:rPr>
-        <w:t>Executable Part;</w:t>
-      </w:r>
+        <w:t xml:space="preserve">Main() </w:t>
+      </w:r>
+      <w:proofErr w:type="spellStart"/>
+      <w:r>
+        <w:rPr>
+          <w:lang w:val="en-US"/>
+        </w:rPr>
+        <w:t>Funciton</w:t>
+      </w:r>
+      <w:proofErr w:type="spellEnd"/>
+      <w:r>
+        <w:rPr>
+          <w:lang w:val="en-US"/>
+        </w:rPr>
+        <w:t xml:space="preserve"> Section {</w:t>
+      </w:r>
+    </w:p>
+    <w:p>
+      <w:pPr>
+        <w:rPr>
+          <w:lang w:val="en-US"/>
+        </w:rPr>
+      </w:pPr>
+      <w:r>
+        <w:rPr>
+          <w:lang w:val="en-US"/>
+        </w:rPr>
+        <w:t xml:space="preserve">Declaration </w:t>
+      </w:r>
+      <w:proofErr w:type="gramStart"/>
+      <w:r>
+        <w:rPr>
+          <w:lang w:val="en-US"/>
+        </w:rPr>
+        <w:t>Part;</w:t>
+      </w:r>
+      <w:proofErr w:type="gramEnd"/>
+    </w:p>
+    <w:p>
+      <w:pPr>
+        <w:rPr>
+          <w:lang w:val="en-US"/>
+        </w:rPr>
+      </w:pPr>
+      <w:r>
+        <w:rPr>
+          <w:lang w:val="en-US"/>
+        </w:rPr>
+        <w:t xml:space="preserve">Executable </w:t>
+      </w:r>
+      <w:proofErr w:type="gramStart"/>
+      <w:r>
+        <w:rPr>
+          <w:lang w:val="en-US"/>
+        </w:rPr>
+        <w:t>Part;</w:t>
+      </w:r>
+      <w:proofErr w:type="gramEnd"/>
     </w:p>
     <w:p>
       <w:pPr>
@@ -173,34 +203,58 @@
         <w:rPr>
           <w:lang w:val="en-US"/>
         </w:rPr>
-        <w:t>Function 1;</w:t>
-      </w:r>
-    </w:p>
-    <w:p>
-      <w:pPr>
-        <w:rPr>
-          <w:lang w:val="en-US"/>
-        </w:rPr>
-      </w:pPr>
-      <w:r>
-        <w:rPr>
-          <w:lang w:val="en-US"/>
-        </w:rPr>
-        <w:t>Function 2;</w:t>
-      </w:r>
-    </w:p>
-    <w:p>
-      <w:pPr>
-        <w:rPr>
-          <w:lang w:val="en-US"/>
-        </w:rPr>
-      </w:pPr>
-      <w:r>
-        <w:rPr>
-          <w:lang w:val="en-US"/>
-        </w:rPr>
-        <w:t>Function 3;</w:t>
-      </w:r>
+        <w:t xml:space="preserve">Function </w:t>
+      </w:r>
+      <w:proofErr w:type="gramStart"/>
+      <w:r>
+        <w:rPr>
+          <w:lang w:val="en-US"/>
+        </w:rPr>
+        <w:t>1;</w:t>
+      </w:r>
+      <w:proofErr w:type="gramEnd"/>
+    </w:p>
+    <w:p>
+      <w:pPr>
+        <w:rPr>
+          <w:lang w:val="en-US"/>
+        </w:rPr>
+      </w:pPr>
+      <w:r>
+        <w:rPr>
+          <w:lang w:val="en-US"/>
+        </w:rPr>
+        <w:t xml:space="preserve">Function </w:t>
+      </w:r>
+      <w:proofErr w:type="gramStart"/>
+      <w:r>
+        <w:rPr>
+          <w:lang w:val="en-US"/>
+        </w:rPr>
+        <w:t>2;</w:t>
+      </w:r>
+      <w:proofErr w:type="gramEnd"/>
+    </w:p>
+    <w:p>
+      <w:pPr>
+        <w:rPr>
+          <w:lang w:val="en-US"/>
+        </w:rPr>
+      </w:pPr>
+      <w:r>
+        <w:rPr>
+          <w:lang w:val="en-US"/>
+        </w:rPr>
+        <w:t xml:space="preserve">Function </w:t>
+      </w:r>
+      <w:proofErr w:type="gramStart"/>
+      <w:r>
+        <w:rPr>
+          <w:lang w:val="en-US"/>
+        </w:rPr>
+        <w:t>3;</w:t>
+      </w:r>
+      <w:proofErr w:type="gramEnd"/>
     </w:p>
     <w:p>
       <w:pPr>
@@ -238,8 +292,16 @@
         <w:rPr>
           <w:lang w:val="en-US"/>
         </w:rPr>
-        <w:t>Function N;</w:t>
-      </w:r>
+        <w:t xml:space="preserve">Function </w:t>
+      </w:r>
+      <w:proofErr w:type="gramStart"/>
+      <w:r>
+        <w:rPr>
+          <w:lang w:val="en-US"/>
+        </w:rPr>
+        <w:t>N;</w:t>
+      </w:r>
+      <w:proofErr w:type="gramEnd"/>
     </w:p>
     <w:p>
       <w:pPr>
@@ -275,8 +337,18 @@
           <w:bCs/>
           <w:lang w:val="en-US"/>
         </w:rPr>
-        <w:t>C HAS 32 KeyWords</w:t>
-      </w:r>
+        <w:t xml:space="preserve">C HAS 32 </w:t>
+      </w:r>
+      <w:proofErr w:type="spellStart"/>
+      <w:r>
+        <w:rPr>
+          <w:b/>
+          <w:bCs/>
+          <w:lang w:val="en-US"/>
+        </w:rPr>
+        <w:t>KeyWords</w:t>
+      </w:r>
+      <w:proofErr w:type="spellEnd"/>
     </w:p>
     <w:p>
       <w:pPr>
@@ -365,8 +437,54 @@
           <w:bCs/>
           <w:lang w:val="en-US"/>
         </w:rPr>
-        <w:t xml:space="preserve"> brae else long switch case enum register typedef char extern return union continue for signed void do if static while default goto sizeof</w:t>
-      </w:r>
+        <w:t xml:space="preserve"> brae else long switch case </w:t>
+      </w:r>
+      <w:proofErr w:type="spellStart"/>
+      <w:r>
+        <w:rPr>
+          <w:b/>
+          <w:bCs/>
+          <w:lang w:val="en-US"/>
+        </w:rPr>
+        <w:t>enum</w:t>
+      </w:r>
+      <w:proofErr w:type="spellEnd"/>
+      <w:r>
+        <w:rPr>
+          <w:b/>
+          <w:bCs/>
+          <w:lang w:val="en-US"/>
+        </w:rPr>
+        <w:t xml:space="preserve"> register typedef char extern return union continue for signed void do if static while default </w:t>
+      </w:r>
+      <w:proofErr w:type="spellStart"/>
+      <w:r>
+        <w:rPr>
+          <w:b/>
+          <w:bCs/>
+          <w:lang w:val="en-US"/>
+        </w:rPr>
+        <w:t>goto</w:t>
+      </w:r>
+      <w:proofErr w:type="spellEnd"/>
+      <w:r>
+        <w:rPr>
+          <w:b/>
+          <w:bCs/>
+          <w:lang w:val="en-US"/>
+        </w:rPr>
+        <w:t xml:space="preserve"> </w:t>
+      </w:r>
+      <w:proofErr w:type="spellStart"/>
+      <w:r>
+        <w:rPr>
+          <w:b/>
+          <w:bCs/>
+          <w:lang w:val="en-US"/>
+        </w:rPr>
+        <w:t>sizeof</w:t>
+      </w:r>
+      <w:proofErr w:type="spellEnd"/>
       <w:r>
         <w:rPr>
           <w:b/>
@@ -456,7 +574,21 @@
           <w:lang w:val="en-US"/>
         </w:rPr>
         <w:lastRenderedPageBreak/>
-        <w:t>It must be a sequence of letters,digits and underscore</w:t>
+        <w:t xml:space="preserve">It must be a sequence of </w:t>
+      </w:r>
+      <w:proofErr w:type="spellStart"/>
+      <w:r>
+        <w:rPr>
+          <w:lang w:val="en-US"/>
+        </w:rPr>
+        <w:t>letters,digits</w:t>
+      </w:r>
+      <w:proofErr w:type="spellEnd"/>
+      <w:r>
+        <w:rPr>
+          <w:lang w:val="en-US"/>
+        </w:rPr>
+        <w:t xml:space="preserve"> and underscore</w:t>
       </w:r>
     </w:p>
     <w:p>
@@ -515,7 +647,23 @@
         <w:rPr>
           <w:lang w:val="en-US"/>
         </w:rPr>
-        <w:t>Keywords cant be used as identifiers</w:t>
+        <w:t xml:space="preserve">Keywords </w:t>
+      </w:r>
+      <w:proofErr w:type="spellStart"/>
+      <w:proofErr w:type="gramStart"/>
+      <w:r>
+        <w:rPr>
+          <w:lang w:val="en-US"/>
+        </w:rPr>
+        <w:t>cant</w:t>
+      </w:r>
+      <w:proofErr w:type="spellEnd"/>
+      <w:proofErr w:type="gramEnd"/>
+      <w:r>
+        <w:rPr>
+          <w:lang w:val="en-US"/>
+        </w:rPr>
+        <w:t xml:space="preserve"> be used as identifiers</w:t>
       </w:r>
       <w:r>
         <w:rPr>
@@ -557,7 +705,21 @@
         <w:rPr>
           <w:lang w:val="en-US"/>
         </w:rPr>
-        <w:t>The Quantity that changes during the execution of the program is calle a variable</w:t>
+        <w:t xml:space="preserve">The Quantity that changes during the execution of the program is </w:t>
+      </w:r>
+      <w:proofErr w:type="spellStart"/>
+      <w:r>
+        <w:rPr>
+          <w:lang w:val="en-US"/>
+        </w:rPr>
+        <w:t>calle</w:t>
+      </w:r>
+      <w:proofErr w:type="spellEnd"/>
+      <w:r>
+        <w:rPr>
+          <w:lang w:val="en-US"/>
+        </w:rPr>
+        <w:t xml:space="preserve"> a variable</w:t>
       </w:r>
     </w:p>
     <w:p>
@@ -607,8 +769,18 @@
           <w:bCs/>
           <w:lang w:val="en-US"/>
         </w:rPr>
-        <w:t>Primary Dataypes</w:t>
-      </w:r>
+        <w:t xml:space="preserve">Primary </w:t>
+      </w:r>
+      <w:proofErr w:type="spellStart"/>
+      <w:r>
+        <w:rPr>
+          <w:b/>
+          <w:bCs/>
+          <w:lang w:val="en-US"/>
+        </w:rPr>
+        <w:t>Dataypes</w:t>
+      </w:r>
+      <w:proofErr w:type="spellEnd"/>
     </w:p>
     <w:p>
       <w:pPr>
@@ -755,8 +927,18 @@
           <w:bCs/>
           <w:lang w:val="en-US"/>
         </w:rPr>
-        <w:t>double – long float - %lf</w:t>
-      </w:r>
+        <w:t>double – long float - %</w:t>
+      </w:r>
+      <w:proofErr w:type="spellStart"/>
+      <w:r>
+        <w:rPr>
+          <w:b/>
+          <w:bCs/>
+          <w:lang w:val="en-US"/>
+        </w:rPr>
+        <w:t>lf</w:t>
+      </w:r>
+      <w:proofErr w:type="spellEnd"/>
     </w:p>
     <w:p>
       <w:pPr>
@@ -973,11 +1155,19 @@
           <w:lang w:val="en-US"/>
         </w:rPr>
       </w:pPr>
-      <w:r>
-        <w:rPr>
-          <w:lang w:val="en-US"/>
-        </w:rPr>
-        <w:t>&amp;, | , &lt;&lt;,&gt;&gt;,`,^ bitwise</w:t>
+      <w:proofErr w:type="gramStart"/>
+      <w:r>
+        <w:rPr>
+          <w:lang w:val="en-US"/>
+        </w:rPr>
+        <w:t>&amp;,</w:t>
+      </w:r>
+      <w:proofErr w:type="gramEnd"/>
+      <w:r>
+        <w:rPr>
+          <w:lang w:val="en-US"/>
+        </w:rPr>
+        <w:t xml:space="preserve"> | , &lt;&lt;,&gt;&gt;,`,^ bitwise</w:t>
       </w:r>
     </w:p>
     <w:p>
@@ -1633,23 +1823,41 @@
           <w:b/>
           <w:bCs/>
         </w:rPr>
-        <w:t>Statement 1;</w:t>
-      </w:r>
-    </w:p>
-    <w:p>
-      <w:pPr>
-        <w:rPr>
-          <w:b/>
-          <w:bCs/>
-        </w:rPr>
-      </w:pPr>
-      <w:r>
-        <w:rPr>
-          <w:b/>
-          <w:bCs/>
-        </w:rPr>
-        <w:t>Statement 2;</w:t>
-      </w:r>
+        <w:t xml:space="preserve">Statement </w:t>
+      </w:r>
+      <w:proofErr w:type="gramStart"/>
+      <w:r>
+        <w:rPr>
+          <w:b/>
+          <w:bCs/>
+        </w:rPr>
+        <w:t>1;</w:t>
+      </w:r>
+      <w:proofErr w:type="gramEnd"/>
+    </w:p>
+    <w:p>
+      <w:pPr>
+        <w:rPr>
+          <w:b/>
+          <w:bCs/>
+        </w:rPr>
+      </w:pPr>
+      <w:r>
+        <w:rPr>
+          <w:b/>
+          <w:bCs/>
+        </w:rPr>
+        <w:t xml:space="preserve">Statement </w:t>
+      </w:r>
+      <w:proofErr w:type="gramStart"/>
+      <w:r>
+        <w:rPr>
+          <w:b/>
+          <w:bCs/>
+        </w:rPr>
+        <w:t>2;</w:t>
+      </w:r>
+      <w:proofErr w:type="gramEnd"/>
     </w:p>
     <w:p>
       <w:pPr>
@@ -2885,7 +3093,7 @@
           <w:noProof/>
         </w:rPr>
         <w:drawing>
-          <wp:inline distT="0" distB="0" distL="0" distR="0" wp14:anchorId="29B055DB" wp14:editId="145BA326">
+          <wp:inline distT="0" distB="0" distL="0" distR="0" wp14:anchorId="29B055DB" wp14:editId="67870B8F">
             <wp:extent cx="5934075" cy="1981200"/>
             <wp:effectExtent l="0" t="0" r="9525" b="0"/>
             <wp:docPr id="1689106987" name="Picture 3" descr="C - Pointers and Strings - C Programming - dyclassroom | Have fun learning  :-)"/>
@@ -3312,22 +3520,112 @@
           <w:bCs/>
         </w:rPr>
         <w:lastRenderedPageBreak/>
-        <w:t>Function call</w:t>
-      </w:r>
-    </w:p>
-    <w:p>
-      <w:pPr>
-        <w:rPr>
-          <w:b/>
-          <w:bCs/>
-        </w:rPr>
-      </w:pPr>
-      <w:r>
-        <w:rPr>
-          <w:b/>
-          <w:bCs/>
-        </w:rPr>
-        <w:t xml:space="preserve">If a </w:t>
+        <w:t>POINTERS AND ARRAY</w:t>
+      </w:r>
+      <w:r>
+        <w:rPr>
+          <w:b/>
+          <w:bCs/>
+        </w:rPr>
+        <w:br/>
+      </w:r>
+      <w:r>
+        <w:rPr>
+          <w:b/>
+          <w:bCs/>
+        </w:rPr>
+        <w:br/>
+      </w:r>
+      <w:r>
+        <w:rPr>
+          <w:noProof/>
+        </w:rPr>
+        <w:drawing>
+          <wp:inline distT="0" distB="0" distL="0" distR="0" wp14:anchorId="31BD0E28" wp14:editId="25251008">
+            <wp:extent cx="5731510" cy="2922270"/>
+            <wp:effectExtent l="0" t="0" r="2540" b="0"/>
+            <wp:docPr id="1259345819" name="Picture 3" descr="Pointer to an array"/>
+            <wp:cNvGraphicFramePr>
+              <a:graphicFrameLocks xmlns:a="http://schemas.openxmlformats.org/drawingml/2006/main" noChangeAspect="1"/>
+            </wp:cNvGraphicFramePr>
+            <a:graphic xmlns:a="http://schemas.openxmlformats.org/drawingml/2006/main">
+              <a:graphicData uri="http://schemas.openxmlformats.org/drawingml/2006/picture">
+                <pic:pic xmlns:pic="http://schemas.openxmlformats.org/drawingml/2006/picture">
+                  <pic:nvPicPr>
+                    <pic:cNvPr id="0" name="Picture 1" descr="Pointer to an array"/>
+                    <pic:cNvPicPr>
+                      <a:picLocks noChangeAspect="1" noChangeArrowheads="1"/>
+                    </pic:cNvPicPr>
+                  </pic:nvPicPr>
+                  <pic:blipFill>
+                    <a:blip r:embed="rId13">
+                      <a:extLst>
+                        <a:ext uri="{28A0092B-C50C-407E-A947-70E740481C1C}">
+                          <a14:useLocalDpi xmlns:a14="http://schemas.microsoft.com/office/drawing/2010/main" val="0"/>
+                        </a:ext>
+                      </a:extLst>
+                    </a:blip>
+                    <a:srcRect/>
+                    <a:stretch>
+                      <a:fillRect/>
+                    </a:stretch>
+                  </pic:blipFill>
+                  <pic:spPr bwMode="auto">
+                    <a:xfrm>
+                      <a:off x="0" y="0"/>
+                      <a:ext cx="5731510" cy="2922270"/>
+                    </a:xfrm>
+                    <a:prstGeom prst="rect">
+                      <a:avLst/>
+                    </a:prstGeom>
+                    <a:noFill/>
+                    <a:ln>
+                      <a:noFill/>
+                    </a:ln>
+                  </pic:spPr>
+                </pic:pic>
+              </a:graphicData>
+            </a:graphic>
+          </wp:inline>
+        </w:drawing>
+      </w:r>
+    </w:p>
+    <w:p>
+      <w:pPr>
+        <w:rPr>
+          <w:b/>
+          <w:bCs/>
+        </w:rPr>
+      </w:pPr>
+    </w:p>
+    <w:p>
+      <w:pPr>
+        <w:rPr>
+          <w:b/>
+          <w:bCs/>
+        </w:rPr>
+      </w:pPr>
+      <w:r>
+        <w:rPr>
+          <w:b/>
+          <w:bCs/>
+        </w:rPr>
+        <w:t xml:space="preserve">ARRAY OF POINTER </w:t>
+      </w:r>
+    </w:p>
+    <w:p>
+      <w:pPr>
+        <w:rPr>
+          <w:b/>
+          <w:bCs/>
+        </w:rPr>
+      </w:pPr>
+      <w:r>
+        <w:rPr>
+          <w:b/>
+          <w:bCs/>
+        </w:rPr>
+        <w:t xml:space="preserve">Like an array of </w:t>
       </w:r>
       <w:proofErr w:type="gramStart"/>
       <w:r>
@@ -3335,7 +3633,7 @@
           <w:b/>
           <w:bCs/>
         </w:rPr>
-        <w:t>functions</w:t>
+        <w:t>variables</w:t>
       </w:r>
       <w:proofErr w:type="gramEnd"/>
       <w:r>
@@ -3343,37 +3641,146 @@
           <w:b/>
           <w:bCs/>
         </w:rPr>
-        <w:t xml:space="preserve"> is to accept arguments , it must declare </w:t>
-      </w:r>
-    </w:p>
-    <w:p>
-      <w:pPr>
-        <w:rPr>
-          <w:b/>
-          <w:bCs/>
-        </w:rPr>
-      </w:pPr>
-      <w:r>
-        <w:rPr>
-          <w:b/>
-          <w:bCs/>
-        </w:rPr>
-        <w:t>Function call</w:t>
-      </w:r>
-    </w:p>
-    <w:p>
-      <w:pPr>
-        <w:rPr>
-          <w:b/>
-          <w:bCs/>
-        </w:rPr>
-      </w:pPr>
-      <w:r>
-        <w:rPr>
-          <w:b/>
-          <w:bCs/>
-        </w:rPr>
-        <w:t xml:space="preserve">If a </w:t>
+        <w:t xml:space="preserve"> we can also use array of pointers in c</w:t>
+      </w:r>
+    </w:p>
+    <w:p>
+      <w:pPr>
+        <w:rPr>
+          <w:b/>
+          <w:bCs/>
+        </w:rPr>
+      </w:pPr>
+      <w:r>
+        <w:rPr>
+          <w:noProof/>
+        </w:rPr>
+        <w:drawing>
+          <wp:inline distT="0" distB="0" distL="0" distR="0" wp14:anchorId="35C80EAD" wp14:editId="18889BE5">
+            <wp:extent cx="5731510" cy="3342005"/>
+            <wp:effectExtent l="0" t="0" r="2540" b="0"/>
+            <wp:docPr id="1085741735" name="Picture 4" descr="How to access two dimensional array using pointers in C programming? -  Codeforwin"/>
+            <wp:cNvGraphicFramePr>
+              <a:graphicFrameLocks xmlns:a="http://schemas.openxmlformats.org/drawingml/2006/main" noChangeAspect="1"/>
+            </wp:cNvGraphicFramePr>
+            <a:graphic xmlns:a="http://schemas.openxmlformats.org/drawingml/2006/main">
+              <a:graphicData uri="http://schemas.openxmlformats.org/drawingml/2006/picture">
+                <pic:pic xmlns:pic="http://schemas.openxmlformats.org/drawingml/2006/picture">
+                  <pic:nvPicPr>
+                    <pic:cNvPr id="0" name="Picture 3" descr="How to access two dimensional array using pointers in C programming? -  Codeforwin"/>
+                    <pic:cNvPicPr>
+                      <a:picLocks noChangeAspect="1" noChangeArrowheads="1"/>
+                    </pic:cNvPicPr>
+                  </pic:nvPicPr>
+                  <pic:blipFill>
+                    <a:blip r:embed="rId14">
+                      <a:extLst>
+                        <a:ext uri="{28A0092B-C50C-407E-A947-70E740481C1C}">
+                          <a14:useLocalDpi xmlns:a14="http://schemas.microsoft.com/office/drawing/2010/main" val="0"/>
+                        </a:ext>
+                      </a:extLst>
+                    </a:blip>
+                    <a:srcRect/>
+                    <a:stretch>
+                      <a:fillRect/>
+                    </a:stretch>
+                  </pic:blipFill>
+                  <pic:spPr bwMode="auto">
+                    <a:xfrm>
+                      <a:off x="0" y="0"/>
+                      <a:ext cx="5731510" cy="3342005"/>
+                    </a:xfrm>
+                    <a:prstGeom prst="rect">
+                      <a:avLst/>
+                    </a:prstGeom>
+                    <a:noFill/>
+                    <a:ln>
+                      <a:noFill/>
+                    </a:ln>
+                  </pic:spPr>
+                </pic:pic>
+              </a:graphicData>
+            </a:graphic>
+          </wp:inline>
+        </w:drawing>
+      </w:r>
+    </w:p>
+    <w:p>
+      <w:pPr>
+        <w:rPr>
+          <w:b/>
+          <w:bCs/>
+        </w:rPr>
+      </w:pPr>
+    </w:p>
+    <w:p>
+      <w:pPr>
+        <w:rPr>
+          <w:b/>
+          <w:bCs/>
+        </w:rPr>
+      </w:pPr>
+      <w:r>
+        <w:rPr>
+          <w:b/>
+          <w:bCs/>
+        </w:rPr>
+        <w:t>POINTER TO POINTER</w:t>
+      </w:r>
+    </w:p>
+    <w:p>
+      <w:pPr>
+        <w:rPr>
+          <w:b/>
+          <w:bCs/>
+        </w:rPr>
+      </w:pPr>
+    </w:p>
+    <w:p>
+      <w:pPr>
+        <w:rPr>
+          <w:b/>
+          <w:bCs/>
+        </w:rPr>
+      </w:pPr>
+    </w:p>
+    <w:p>
+      <w:pPr>
+        <w:rPr>
+          <w:b/>
+          <w:bCs/>
+        </w:rPr>
+      </w:pPr>
+      <w:r>
+        <w:rPr>
+          <w:b/>
+          <w:bCs/>
+        </w:rPr>
+        <w:lastRenderedPageBreak/>
+        <w:t>PASSING POINTER TO FUNCTION</w:t>
+      </w:r>
+      <w:r>
+        <w:rPr>
+          <w:b/>
+          <w:bCs/>
+        </w:rPr>
+        <w:br/>
+        <w:t>we can also pass the pointer variable to function</w:t>
+      </w:r>
+    </w:p>
+    <w:p>
+      <w:pPr>
+        <w:rPr>
+          <w:b/>
+          <w:bCs/>
+        </w:rPr>
+      </w:pPr>
+      <w:r>
+        <w:rPr>
+          <w:b/>
+          <w:bCs/>
+        </w:rPr>
+        <w:t xml:space="preserve">In other </w:t>
       </w:r>
       <w:proofErr w:type="gramStart"/>
       <w:r>
@@ -3381,7 +3788,7 @@
           <w:b/>
           <w:bCs/>
         </w:rPr>
-        <w:t>functions</w:t>
+        <w:t>words</w:t>
       </w:r>
       <w:proofErr w:type="gramEnd"/>
       <w:r>
@@ -3389,53 +3796,63 @@
           <w:b/>
           <w:bCs/>
         </w:rPr>
-        <w:t xml:space="preserve"> is to accept arguments , it must declare </w:t>
-      </w:r>
-    </w:p>
-    <w:p>
-      <w:pPr>
-        <w:rPr>
-          <w:b/>
-          <w:bCs/>
-        </w:rPr>
-      </w:pPr>
-    </w:p>
-    <w:p>
-      <w:pPr>
-        <w:rPr>
-          <w:b/>
-          <w:bCs/>
-        </w:rPr>
-      </w:pPr>
-      <w:r>
-        <w:rPr>
-          <w:b/>
-          <w:bCs/>
-        </w:rPr>
-        <w:t>Function call</w:t>
-      </w:r>
-    </w:p>
-    <w:p>
-      <w:pPr>
-        <w:rPr>
-          <w:b/>
-          <w:bCs/>
-        </w:rPr>
-      </w:pPr>
-      <w:r>
-        <w:rPr>
-          <w:b/>
-          <w:bCs/>
-        </w:rPr>
-        <w:t xml:space="preserve">If a </w:t>
-      </w:r>
+        <w:t xml:space="preserve"> we can pass the </w:t>
+      </w:r>
+      <w:proofErr w:type="spellStart"/>
+      <w:r>
+        <w:rPr>
+          <w:b/>
+          <w:bCs/>
+        </w:rPr>
+        <w:t>addresso</w:t>
+      </w:r>
+      <w:proofErr w:type="spellEnd"/>
+      <w:r>
+        <w:rPr>
+          <w:b/>
+          <w:bCs/>
+        </w:rPr>
+        <w:t xml:space="preserve"> of a variable to the function instead of </w:t>
+      </w:r>
+      <w:proofErr w:type="spellStart"/>
+      <w:r>
+        <w:rPr>
+          <w:b/>
+          <w:bCs/>
+        </w:rPr>
+        <w:t>varibale</w:t>
+      </w:r>
+      <w:proofErr w:type="spellEnd"/>
+      <w:r>
+        <w:rPr>
+          <w:b/>
+          <w:bCs/>
+        </w:rPr>
+        <w:t xml:space="preserve"> value</w:t>
+      </w:r>
+    </w:p>
+    <w:p>
+      <w:pPr>
+        <w:rPr>
+          <w:b/>
+          <w:bCs/>
+        </w:rPr>
+      </w:pPr>
+    </w:p>
+    <w:p>
+      <w:pPr>
+        <w:rPr>
+          <w:b/>
+          <w:bCs/>
+        </w:rPr>
+      </w:pPr>
       <w:proofErr w:type="gramStart"/>
       <w:r>
         <w:rPr>
           <w:b/>
           <w:bCs/>
         </w:rPr>
-        <w:t>functions</w:t>
+        <w:t>So</w:t>
       </w:r>
       <w:proofErr w:type="gramEnd"/>
       <w:r>
@@ -3443,53 +3860,221 @@
           <w:b/>
           <w:bCs/>
         </w:rPr>
-        <w:t xml:space="preserve"> is to accept arguments , it must declare </w:t>
-      </w:r>
-    </w:p>
-    <w:p>
-      <w:pPr>
-        <w:rPr>
-          <w:b/>
-          <w:bCs/>
-        </w:rPr>
-      </w:pPr>
-      <w:r>
-        <w:rPr>
-          <w:b/>
-          <w:bCs/>
-        </w:rPr>
-        <w:br w:type="page"/>
-      </w:r>
-    </w:p>
-    <w:p>
-      <w:pPr>
-        <w:rPr>
-          <w:b/>
-          <w:bCs/>
-        </w:rPr>
-      </w:pPr>
-      <w:r>
-        <w:rPr>
-          <w:b/>
-          <w:bCs/>
-        </w:rPr>
-        <w:lastRenderedPageBreak/>
-        <w:t>Function call</w:t>
-      </w:r>
-    </w:p>
-    <w:p>
-      <w:pPr>
-        <w:rPr>
-          <w:b/>
-          <w:bCs/>
-        </w:rPr>
-      </w:pPr>
-      <w:r>
-        <w:rPr>
-          <w:b/>
-          <w:bCs/>
-        </w:rPr>
-        <w:t xml:space="preserve">If a </w:t>
+        <w:t xml:space="preserve"> if we change the argument value in the function it will modify the actual value of a variable</w:t>
+      </w:r>
+    </w:p>
+    <w:p>
+      <w:pPr>
+        <w:rPr>
+          <w:b/>
+          <w:bCs/>
+        </w:rPr>
+      </w:pPr>
+    </w:p>
+    <w:p>
+      <w:pPr>
+        <w:rPr>
+          <w:b/>
+          <w:bCs/>
+        </w:rPr>
+      </w:pPr>
+      <w:r>
+        <w:rPr>
+          <w:b/>
+          <w:bCs/>
+        </w:rPr>
+        <w:t>STORAGE CLASS IN C</w:t>
+      </w:r>
+      <w:r>
+        <w:rPr>
+          <w:b/>
+          <w:bCs/>
+        </w:rPr>
+        <w:br/>
+      </w:r>
+    </w:p>
+    <w:p>
+      <w:pPr>
+        <w:rPr>
+          <w:b/>
+          <w:bCs/>
+        </w:rPr>
+      </w:pPr>
+      <w:r>
+        <w:rPr>
+          <w:noProof/>
+        </w:rPr>
+        <w:drawing>
+          <wp:inline distT="0" distB="0" distL="0" distR="0" wp14:anchorId="6CA911B3" wp14:editId="05F980F5">
+            <wp:extent cx="5731510" cy="2270760"/>
+            <wp:effectExtent l="0" t="0" r="2540" b="0"/>
+            <wp:docPr id="2054151777" name="Picture 4" descr="Storage classes in c – blogcwi"/>
+            <wp:cNvGraphicFramePr>
+              <a:graphicFrameLocks xmlns:a="http://schemas.openxmlformats.org/drawingml/2006/main" noChangeAspect="1"/>
+            </wp:cNvGraphicFramePr>
+            <a:graphic xmlns:a="http://schemas.openxmlformats.org/drawingml/2006/main">
+              <a:graphicData uri="http://schemas.openxmlformats.org/drawingml/2006/picture">
+                <pic:pic xmlns:pic="http://schemas.openxmlformats.org/drawingml/2006/picture">
+                  <pic:nvPicPr>
+                    <pic:cNvPr id="0" name="Picture 3" descr="Storage classes in c – blogcwi"/>
+                    <pic:cNvPicPr>
+                      <a:picLocks noChangeAspect="1" noChangeArrowheads="1"/>
+                    </pic:cNvPicPr>
+                  </pic:nvPicPr>
+                  <pic:blipFill>
+                    <a:blip r:embed="rId15">
+                      <a:extLst>
+                        <a:ext uri="{28A0092B-C50C-407E-A947-70E740481C1C}">
+                          <a14:useLocalDpi xmlns:a14="http://schemas.microsoft.com/office/drawing/2010/main" val="0"/>
+                        </a:ext>
+                      </a:extLst>
+                    </a:blip>
+                    <a:srcRect/>
+                    <a:stretch>
+                      <a:fillRect/>
+                    </a:stretch>
+                  </pic:blipFill>
+                  <pic:spPr bwMode="auto">
+                    <a:xfrm>
+                      <a:off x="0" y="0"/>
+                      <a:ext cx="5731510" cy="2270760"/>
+                    </a:xfrm>
+                    <a:prstGeom prst="rect">
+                      <a:avLst/>
+                    </a:prstGeom>
+                    <a:noFill/>
+                    <a:ln>
+                      <a:noFill/>
+                    </a:ln>
+                  </pic:spPr>
+                </pic:pic>
+              </a:graphicData>
+            </a:graphic>
+          </wp:inline>
+        </w:drawing>
+      </w:r>
+    </w:p>
+    <w:p>
+      <w:pPr>
+        <w:rPr>
+          <w:b/>
+          <w:bCs/>
+        </w:rPr>
+      </w:pPr>
+    </w:p>
+    <w:p>
+      <w:pPr>
+        <w:rPr>
+          <w:b/>
+          <w:bCs/>
+        </w:rPr>
+      </w:pPr>
+      <w:r>
+        <w:rPr>
+          <w:b/>
+          <w:bCs/>
+        </w:rPr>
+        <w:t>D – M – A</w:t>
+      </w:r>
+    </w:p>
+    <w:p>
+      <w:pPr>
+        <w:rPr>
+          <w:b/>
+          <w:bCs/>
+        </w:rPr>
+      </w:pPr>
+      <w:r>
+        <w:rPr>
+          <w:b/>
+          <w:bCs/>
+        </w:rPr>
+        <w:t xml:space="preserve">Dynamic memory allocation : </w:t>
+      </w:r>
+    </w:p>
+    <w:p>
+      <w:pPr>
+        <w:rPr>
+          <w:b/>
+          <w:bCs/>
+        </w:rPr>
+      </w:pPr>
+      <w:r>
+        <w:rPr>
+          <w:b/>
+          <w:bCs/>
+        </w:rPr>
+        <w:tab/>
+        <w:t xml:space="preserve">in c memory </w:t>
+      </w:r>
+      <w:proofErr w:type="spellStart"/>
+      <w:r>
+        <w:rPr>
+          <w:b/>
+          <w:bCs/>
+        </w:rPr>
+        <w:t>cllocation</w:t>
+      </w:r>
+      <w:proofErr w:type="spellEnd"/>
+      <w:r>
+        <w:rPr>
+          <w:b/>
+          <w:bCs/>
+        </w:rPr>
+        <w:t xml:space="preserve"> can statically (during compile-time) automatically or dynamically </w:t>
+      </w:r>
+    </w:p>
+    <w:p>
+      <w:pPr>
+        <w:rPr>
+          <w:b/>
+          <w:bCs/>
+        </w:rPr>
+      </w:pPr>
+      <w:r>
+        <w:rPr>
+          <w:b/>
+          <w:bCs/>
+        </w:rPr>
+        <w:t xml:space="preserve">the memory allocation for global and static )variables is allocated on the stack and is done automatically during function calls </w:t>
+      </w:r>
+    </w:p>
+    <w:p>
+      <w:pPr>
+        <w:rPr>
+          <w:b/>
+          <w:bCs/>
+        </w:rPr>
+      </w:pPr>
+    </w:p>
+    <w:p>
+      <w:pPr>
+        <w:rPr>
+          <w:b/>
+          <w:bCs/>
+        </w:rPr>
+      </w:pPr>
+      <w:r>
+        <w:rPr>
+          <w:b/>
+          <w:bCs/>
+        </w:rPr>
+        <w:t>1.malloc() used to allocate a specified number of bytes as a block of memory from the free store.</w:t>
+      </w:r>
+    </w:p>
+    <w:p>
+      <w:pPr>
+        <w:rPr>
+          <w:b/>
+          <w:bCs/>
+        </w:rPr>
+      </w:pPr>
+      <w:r>
+        <w:rPr>
+          <w:b/>
+          <w:bCs/>
+        </w:rPr>
+        <w:t xml:space="preserve">2.calloc() used to allocate a specific no of bytes from the free store </w:t>
       </w:r>
       <w:proofErr w:type="gramStart"/>
       <w:r>
@@ -3497,7 +4082,7 @@
           <w:b/>
           <w:bCs/>
         </w:rPr>
-        <w:t>functions</w:t>
+        <w:t>and also</w:t>
       </w:r>
       <w:proofErr w:type="gramEnd"/>
       <w:r>
@@ -3505,453 +4090,117 @@
           <w:b/>
           <w:bCs/>
         </w:rPr>
-        <w:t xml:space="preserve"> is to accept arguments , it must declare </w:t>
-      </w:r>
-    </w:p>
-    <w:p>
-      <w:pPr>
-        <w:rPr>
-          <w:b/>
-          <w:bCs/>
-        </w:rPr>
-      </w:pPr>
-    </w:p>
-    <w:p>
-      <w:pPr>
-        <w:rPr>
-          <w:b/>
-          <w:bCs/>
-        </w:rPr>
-      </w:pPr>
-      <w:r>
-        <w:rPr>
-          <w:b/>
-          <w:bCs/>
-        </w:rPr>
-        <w:t>Function call</w:t>
-      </w:r>
-    </w:p>
-    <w:p>
-      <w:pPr>
-        <w:rPr>
-          <w:b/>
-          <w:bCs/>
-        </w:rPr>
-      </w:pPr>
-      <w:r>
-        <w:rPr>
-          <w:b/>
-          <w:bCs/>
-        </w:rPr>
-        <w:t xml:space="preserve">If a </w:t>
-      </w:r>
-      <w:proofErr w:type="gramStart"/>
-      <w:r>
-        <w:rPr>
-          <w:b/>
-          <w:bCs/>
-        </w:rPr>
-        <w:t>functions</w:t>
-      </w:r>
-      <w:proofErr w:type="gramEnd"/>
-      <w:r>
-        <w:rPr>
-          <w:b/>
-          <w:bCs/>
-        </w:rPr>
-        <w:t xml:space="preserve"> is to accept arguments , it must declare </w:t>
-      </w:r>
-    </w:p>
-    <w:p>
-      <w:pPr>
-        <w:rPr>
-          <w:b/>
-          <w:bCs/>
-        </w:rPr>
-      </w:pPr>
-      <w:r>
-        <w:rPr>
-          <w:b/>
-          <w:bCs/>
-        </w:rPr>
-        <w:br w:type="page"/>
-      </w:r>
-    </w:p>
-    <w:p>
-      <w:pPr>
-        <w:rPr>
-          <w:b/>
-          <w:bCs/>
-        </w:rPr>
-      </w:pPr>
-      <w:r>
-        <w:rPr>
-          <w:b/>
-          <w:bCs/>
-        </w:rPr>
-        <w:lastRenderedPageBreak/>
-        <w:t>Function call</w:t>
-      </w:r>
-    </w:p>
-    <w:p>
-      <w:pPr>
-        <w:rPr>
-          <w:b/>
-          <w:bCs/>
-        </w:rPr>
-      </w:pPr>
-      <w:r>
-        <w:rPr>
-          <w:b/>
-          <w:bCs/>
-        </w:rPr>
-        <w:t xml:space="preserve">If a </w:t>
-      </w:r>
-      <w:proofErr w:type="gramStart"/>
-      <w:r>
-        <w:rPr>
-          <w:b/>
-          <w:bCs/>
-        </w:rPr>
-        <w:t>functions</w:t>
-      </w:r>
-      <w:proofErr w:type="gramEnd"/>
-      <w:r>
-        <w:rPr>
-          <w:b/>
-          <w:bCs/>
-        </w:rPr>
-        <w:t xml:space="preserve"> is to accept arguments , it must declare </w:t>
-      </w:r>
-    </w:p>
-    <w:p>
-      <w:pPr>
-        <w:rPr>
-          <w:b/>
-          <w:bCs/>
-        </w:rPr>
-      </w:pPr>
-    </w:p>
-    <w:p>
-      <w:pPr>
-        <w:rPr>
-          <w:b/>
-          <w:bCs/>
-        </w:rPr>
-      </w:pPr>
-      <w:r>
-        <w:rPr>
-          <w:b/>
-          <w:bCs/>
-        </w:rPr>
-        <w:t>Function call</w:t>
-      </w:r>
-    </w:p>
-    <w:p>
-      <w:pPr>
-        <w:rPr>
-          <w:b/>
-          <w:bCs/>
-        </w:rPr>
-      </w:pPr>
-      <w:r>
-        <w:rPr>
-          <w:b/>
-          <w:bCs/>
-        </w:rPr>
-        <w:t xml:space="preserve">If a </w:t>
-      </w:r>
-      <w:proofErr w:type="gramStart"/>
-      <w:r>
-        <w:rPr>
-          <w:b/>
-          <w:bCs/>
-        </w:rPr>
-        <w:t>functions</w:t>
-      </w:r>
-      <w:proofErr w:type="gramEnd"/>
-      <w:r>
-        <w:rPr>
-          <w:b/>
-          <w:bCs/>
-        </w:rPr>
-        <w:t xml:space="preserve"> is to accept arguments , it must declare </w:t>
-      </w:r>
-    </w:p>
-    <w:p>
-      <w:pPr>
-        <w:rPr>
-          <w:b/>
-          <w:bCs/>
-        </w:rPr>
-      </w:pPr>
-      <w:r>
-        <w:rPr>
-          <w:b/>
-          <w:bCs/>
-        </w:rPr>
-        <w:t>Function call</w:t>
-      </w:r>
-    </w:p>
-    <w:p>
-      <w:pPr>
-        <w:rPr>
-          <w:b/>
-          <w:bCs/>
-        </w:rPr>
-      </w:pPr>
-      <w:r>
-        <w:rPr>
-          <w:b/>
-          <w:bCs/>
-        </w:rPr>
-        <w:t xml:space="preserve">If a </w:t>
-      </w:r>
-      <w:proofErr w:type="gramStart"/>
-      <w:r>
-        <w:rPr>
-          <w:b/>
-          <w:bCs/>
-        </w:rPr>
-        <w:t>functions</w:t>
-      </w:r>
-      <w:proofErr w:type="gramEnd"/>
-      <w:r>
-        <w:rPr>
-          <w:b/>
-          <w:bCs/>
-        </w:rPr>
-        <w:t xml:space="preserve"> is to accept arguments , it must declare </w:t>
-      </w:r>
-    </w:p>
-    <w:p>
-      <w:pPr>
-        <w:rPr>
-          <w:b/>
-          <w:bCs/>
-        </w:rPr>
-      </w:pPr>
-      <w:r>
-        <w:rPr>
-          <w:b/>
-          <w:bCs/>
-        </w:rPr>
-        <w:t>Function call</w:t>
-      </w:r>
-    </w:p>
-    <w:p>
-      <w:pPr>
-        <w:rPr>
-          <w:b/>
-          <w:bCs/>
-        </w:rPr>
-      </w:pPr>
-      <w:r>
-        <w:rPr>
-          <w:b/>
-          <w:bCs/>
-        </w:rPr>
-        <w:t xml:space="preserve">If a </w:t>
-      </w:r>
-      <w:proofErr w:type="gramStart"/>
-      <w:r>
-        <w:rPr>
-          <w:b/>
-          <w:bCs/>
-        </w:rPr>
-        <w:t>functions</w:t>
-      </w:r>
-      <w:proofErr w:type="gramEnd"/>
-      <w:r>
-        <w:rPr>
-          <w:b/>
-          <w:bCs/>
-        </w:rPr>
-        <w:t xml:space="preserve"> is to accept arguments , it must declare </w:t>
-      </w:r>
-    </w:p>
-    <w:p>
-      <w:pPr>
-        <w:rPr>
-          <w:b/>
-          <w:bCs/>
-        </w:rPr>
-      </w:pPr>
-      <w:r>
-        <w:rPr>
-          <w:b/>
-          <w:bCs/>
-        </w:rPr>
-        <w:t>Function call</w:t>
-      </w:r>
-    </w:p>
-    <w:p>
-      <w:pPr>
-        <w:rPr>
-          <w:b/>
-          <w:bCs/>
-        </w:rPr>
-      </w:pPr>
-      <w:r>
-        <w:rPr>
-          <w:b/>
-          <w:bCs/>
-        </w:rPr>
-        <w:t xml:space="preserve">If a </w:t>
-      </w:r>
-      <w:proofErr w:type="gramStart"/>
-      <w:r>
-        <w:rPr>
-          <w:b/>
-          <w:bCs/>
-        </w:rPr>
-        <w:t>functions</w:t>
-      </w:r>
-      <w:proofErr w:type="gramEnd"/>
-      <w:r>
-        <w:rPr>
-          <w:b/>
-          <w:bCs/>
-        </w:rPr>
-        <w:t xml:space="preserve"> is to accept arguments , it must declare </w:t>
-      </w:r>
-    </w:p>
-    <w:p>
-      <w:pPr>
-        <w:rPr>
-          <w:b/>
-          <w:bCs/>
-        </w:rPr>
-      </w:pPr>
-      <w:r>
-        <w:rPr>
-          <w:b/>
-          <w:bCs/>
-        </w:rPr>
-        <w:t>Function call</w:t>
-      </w:r>
-    </w:p>
-    <w:p>
-      <w:pPr>
-        <w:rPr>
-          <w:b/>
-          <w:bCs/>
-        </w:rPr>
-      </w:pPr>
-      <w:r>
-        <w:rPr>
-          <w:b/>
-          <w:bCs/>
-        </w:rPr>
-        <w:t xml:space="preserve">If a </w:t>
-      </w:r>
-      <w:proofErr w:type="gramStart"/>
-      <w:r>
-        <w:rPr>
-          <w:b/>
-          <w:bCs/>
-        </w:rPr>
-        <w:t>functions</w:t>
-      </w:r>
-      <w:proofErr w:type="gramEnd"/>
-      <w:r>
-        <w:rPr>
-          <w:b/>
-          <w:bCs/>
-        </w:rPr>
-        <w:t xml:space="preserve"> is to accept arguments , it must declare </w:t>
-      </w:r>
-    </w:p>
-    <w:p>
-      <w:pPr>
-        <w:rPr>
-          <w:b/>
-          <w:bCs/>
-        </w:rPr>
-      </w:pPr>
-      <w:r>
-        <w:rPr>
-          <w:b/>
-          <w:bCs/>
-        </w:rPr>
-        <w:t>Function call</w:t>
-      </w:r>
-    </w:p>
-    <w:p>
-      <w:pPr>
-        <w:rPr>
-          <w:b/>
-          <w:bCs/>
-        </w:rPr>
-      </w:pPr>
-      <w:r>
-        <w:rPr>
-          <w:b/>
-          <w:bCs/>
-        </w:rPr>
-        <w:t xml:space="preserve">If a </w:t>
-      </w:r>
-      <w:proofErr w:type="gramStart"/>
-      <w:r>
-        <w:rPr>
-          <w:b/>
-          <w:bCs/>
-        </w:rPr>
-        <w:t>functions</w:t>
-      </w:r>
-      <w:proofErr w:type="gramEnd"/>
-      <w:r>
-        <w:rPr>
-          <w:b/>
-          <w:bCs/>
-        </w:rPr>
-        <w:t xml:space="preserve"> is to accept arguments , it must declare </w:t>
-      </w:r>
-    </w:p>
-    <w:p>
-      <w:pPr>
-        <w:rPr>
-          <w:b/>
-          <w:bCs/>
-        </w:rPr>
-      </w:pPr>
-      <w:r>
-        <w:rPr>
-          <w:b/>
-          <w:bCs/>
-        </w:rPr>
-        <w:t>Function call</w:t>
-      </w:r>
-    </w:p>
-    <w:p>
-      <w:pPr>
-        <w:rPr>
-          <w:b/>
-          <w:bCs/>
-        </w:rPr>
-      </w:pPr>
-      <w:r>
-        <w:rPr>
-          <w:b/>
-          <w:bCs/>
-        </w:rPr>
-        <w:t xml:space="preserve">If a </w:t>
-      </w:r>
-      <w:proofErr w:type="gramStart"/>
-      <w:r>
-        <w:rPr>
-          <w:b/>
-          <w:bCs/>
-        </w:rPr>
-        <w:t>functions</w:t>
-      </w:r>
-      <w:proofErr w:type="gramEnd"/>
-      <w:r>
-        <w:rPr>
-          <w:b/>
-          <w:bCs/>
-        </w:rPr>
-        <w:t xml:space="preserve"> is to accept arguments , it must declare </w:t>
+        <w:t xml:space="preserve"> initialize them to zero</w:t>
+      </w:r>
+    </w:p>
+    <w:p>
+      <w:pPr>
+        <w:rPr>
+          <w:b/>
+          <w:bCs/>
+        </w:rPr>
+      </w:pPr>
+      <w:r>
+        <w:rPr>
+          <w:b/>
+          <w:bCs/>
+        </w:rPr>
+        <w:t xml:space="preserve">2. </w:t>
+      </w:r>
+      <w:proofErr w:type="spellStart"/>
+      <w:r>
+        <w:rPr>
+          <w:b/>
+          <w:bCs/>
+        </w:rPr>
+        <w:t>realloc</w:t>
+      </w:r>
+      <w:proofErr w:type="spellEnd"/>
+      <w:r>
+        <w:rPr>
+          <w:b/>
+          <w:bCs/>
+        </w:rPr>
+        <w:t xml:space="preserve"> used to increases or decreases the </w:t>
+      </w:r>
+      <w:proofErr w:type="spellStart"/>
+      <w:r>
+        <w:rPr>
+          <w:b/>
+          <w:bCs/>
+        </w:rPr>
+        <w:t>sise</w:t>
+      </w:r>
+      <w:proofErr w:type="spellEnd"/>
+      <w:r>
+        <w:rPr>
+          <w:b/>
+          <w:bCs/>
+        </w:rPr>
+        <w:t xml:space="preserve"> of the </w:t>
+      </w:r>
+      <w:proofErr w:type="spellStart"/>
+      <w:r>
+        <w:rPr>
+          <w:b/>
+          <w:bCs/>
+        </w:rPr>
+        <w:t>spexified</w:t>
+      </w:r>
+      <w:proofErr w:type="spellEnd"/>
+      <w:r>
+        <w:rPr>
+          <w:b/>
+          <w:bCs/>
+        </w:rPr>
+        <w:t xml:space="preserve"> </w:t>
+      </w:r>
+      <w:proofErr w:type="spellStart"/>
+      <w:r>
+        <w:rPr>
+          <w:b/>
+          <w:bCs/>
+        </w:rPr>
+        <w:t>blick</w:t>
+      </w:r>
+      <w:proofErr w:type="spellEnd"/>
+      <w:r>
+        <w:rPr>
+          <w:b/>
+          <w:bCs/>
+        </w:rPr>
+        <w:t xml:space="preserve"> of memory</w:t>
+      </w:r>
+    </w:p>
+    <w:p>
+      <w:pPr>
+        <w:rPr>
+          <w:b/>
+          <w:bCs/>
+        </w:rPr>
+      </w:pPr>
+      <w:r>
+        <w:rPr>
+          <w:b/>
+          <w:bCs/>
+        </w:rPr>
+        <w:t xml:space="preserve">4. free() </w:t>
+      </w:r>
+      <w:proofErr w:type="spellStart"/>
+      <w:r>
+        <w:rPr>
+          <w:b/>
+          <w:bCs/>
+        </w:rPr>
+        <w:t>ised</w:t>
+      </w:r>
+      <w:proofErr w:type="spellEnd"/>
+      <w:r>
+        <w:rPr>
+          <w:b/>
+          <w:bCs/>
+        </w:rPr>
+        <w:t xml:space="preserve"> to release the specified block of memory to the system</w:t>
       </w:r>
     </w:p>
     <w:p>

</xml_diff>

<commit_message>
Update .gitignore and enhance documentation on memory allocation functions
</commit_message>
<xml_diff>
--- a/Placement (AutoRecovered).docx
+++ b/Placement (AutoRecovered).docx
@@ -4105,7 +4105,14 @@
           <w:b/>
           <w:bCs/>
         </w:rPr>
-        <w:t xml:space="preserve">2. </w:t>
+        <w:t>3</w:t>
+      </w:r>
+      <w:r>
+        <w:rPr>
+          <w:b/>
+          <w:bCs/>
+        </w:rPr>
+        <w:t xml:space="preserve">. </w:t>
       </w:r>
       <w:proofErr w:type="spellStart"/>
       <w:r>
@@ -4123,15 +4130,13 @@
         </w:rPr>
         <w:t xml:space="preserve"> used to increases or decreases the </w:t>
       </w:r>
-      <w:proofErr w:type="spellStart"/>
-      <w:r>
-        <w:rPr>
-          <w:b/>
-          <w:bCs/>
-        </w:rPr>
-        <w:t>sise</w:t>
-      </w:r>
-      <w:proofErr w:type="spellEnd"/>
+      <w:r>
+        <w:rPr>
+          <w:b/>
+          <w:bCs/>
+        </w:rPr>
+        <w:t>size</w:t>
+      </w:r>
       <w:r>
         <w:rPr>
           <w:b/>
@@ -4139,15 +4144,13 @@
         </w:rPr>
         <w:t xml:space="preserve"> of the </w:t>
       </w:r>
-      <w:proofErr w:type="spellStart"/>
-      <w:r>
-        <w:rPr>
-          <w:b/>
-          <w:bCs/>
-        </w:rPr>
-        <w:t>spexified</w:t>
-      </w:r>
-      <w:proofErr w:type="spellEnd"/>
+      <w:r>
+        <w:rPr>
+          <w:b/>
+          <w:bCs/>
+        </w:rPr>
+        <w:t>specified</w:t>
+      </w:r>
       <w:r>
         <w:rPr>
           <w:b/>
@@ -4155,15 +4158,13 @@
         </w:rPr>
         <w:t xml:space="preserve"> </w:t>
       </w:r>
-      <w:proofErr w:type="spellStart"/>
-      <w:r>
-        <w:rPr>
-          <w:b/>
-          <w:bCs/>
-        </w:rPr>
-        <w:t>blick</w:t>
-      </w:r>
-      <w:proofErr w:type="spellEnd"/>
+      <w:r>
+        <w:rPr>
+          <w:b/>
+          <w:bCs/>
+        </w:rPr>
+        <w:t>block</w:t>
+      </w:r>
       <w:r>
         <w:rPr>
           <w:b/>
@@ -4186,22 +4187,262 @@
         </w:rPr>
         <w:t xml:space="preserve">4. free() </w:t>
       </w:r>
-      <w:proofErr w:type="spellStart"/>
-      <w:r>
-        <w:rPr>
-          <w:b/>
-          <w:bCs/>
-        </w:rPr>
-        <w:t>ised</w:t>
-      </w:r>
-      <w:proofErr w:type="spellEnd"/>
-      <w:r>
-        <w:rPr>
-          <w:b/>
-          <w:bCs/>
-        </w:rPr>
-        <w:t xml:space="preserve"> to release the specified block of memory to the system</w:t>
-      </w:r>
+      <w:r>
+        <w:rPr>
+          <w:b/>
+          <w:bCs/>
+        </w:rPr>
+        <w:t xml:space="preserve"> u</w:t>
+      </w:r>
+      <w:r>
+        <w:rPr>
+          <w:b/>
+          <w:bCs/>
+        </w:rPr>
+        <w:t>sed to release the specified block of memory to the system</w:t>
+      </w:r>
+    </w:p>
+    <w:p>
+      <w:pPr>
+        <w:rPr>
+          <w:b/>
+          <w:bCs/>
+        </w:rPr>
+      </w:pPr>
+    </w:p>
+    <w:p>
+      <w:pPr>
+        <w:rPr>
+          <w:b/>
+          <w:bCs/>
+        </w:rPr>
+      </w:pPr>
+      <w:r>
+        <w:rPr>
+          <w:b/>
+          <w:bCs/>
+        </w:rPr>
+        <w:lastRenderedPageBreak/>
+        <w:t>The MALLOC()</w:t>
+      </w:r>
+    </w:p>
+    <w:p>
+      <w:pPr>
+        <w:rPr>
+          <w:b/>
+          <w:bCs/>
+        </w:rPr>
+      </w:pPr>
+      <w:r>
+        <w:rPr>
+          <w:b/>
+          <w:bCs/>
+        </w:rPr>
+        <w:t xml:space="preserve">The malloc function is used to allocate memory during execution. It takes only one integer argument which </w:t>
+      </w:r>
+      <w:r>
+        <w:rPr>
+          <w:b/>
+          <w:bCs/>
+        </w:rPr>
+        <w:t>represent</w:t>
+      </w:r>
+      <w:r>
+        <w:rPr>
+          <w:b/>
+          <w:bCs/>
+        </w:rPr>
+        <w:t xml:space="preserve"> the number of bytes to be allocated.</w:t>
+      </w:r>
+    </w:p>
+    <w:p>
+      <w:pPr>
+        <w:rPr>
+          <w:b/>
+          <w:bCs/>
+        </w:rPr>
+      </w:pPr>
+    </w:p>
+    <w:p>
+      <w:pPr>
+        <w:rPr>
+          <w:b/>
+          <w:bCs/>
+        </w:rPr>
+      </w:pPr>
+      <w:r>
+        <w:rPr>
+          <w:b/>
+          <w:bCs/>
+        </w:rPr>
+        <w:t>The malloc function returns the base address to the block of memory allocated on the heap</w:t>
+      </w:r>
+    </w:p>
+    <w:p>
+      <w:pPr>
+        <w:rPr>
+          <w:b/>
+          <w:bCs/>
+        </w:rPr>
+      </w:pPr>
+      <w:r>
+        <w:rPr>
+          <w:b/>
+          <w:bCs/>
+        </w:rPr>
+        <w:t xml:space="preserve">The return type of that address is void*, hence in the code we need to typecast </w:t>
+      </w:r>
+    </w:p>
+    <w:p>
+      <w:pPr>
+        <w:rPr>
+          <w:b/>
+          <w:bCs/>
+        </w:rPr>
+      </w:pPr>
+      <w:r>
+        <w:rPr>
+          <w:b/>
+          <w:bCs/>
+        </w:rPr>
+        <w:t>That void* type to the primitive data type of the pointer variable.</w:t>
+      </w:r>
+    </w:p>
+    <w:p>
+      <w:pPr>
+        <w:rPr>
+          <w:b/>
+          <w:bCs/>
+        </w:rPr>
+      </w:pPr>
+    </w:p>
+    <w:p>
+      <w:pPr>
+        <w:rPr>
+          <w:b/>
+          <w:bCs/>
+        </w:rPr>
+      </w:pPr>
+      <w:r>
+        <w:rPr>
+          <w:b/>
+          <w:bCs/>
+        </w:rPr>
+        <w:t>(void *) malloc(number of bytes</w:t>
+      </w:r>
+      <w:proofErr w:type="gramStart"/>
+      <w:r>
+        <w:rPr>
+          <w:b/>
+          <w:bCs/>
+        </w:rPr>
+        <w:t>);</w:t>
+      </w:r>
+      <w:proofErr w:type="gramEnd"/>
+    </w:p>
+    <w:p>
+      <w:pPr>
+        <w:rPr>
+          <w:b/>
+          <w:bCs/>
+        </w:rPr>
+      </w:pPr>
+    </w:p>
+    <w:p>
+      <w:pPr>
+        <w:rPr>
+          <w:b/>
+          <w:bCs/>
+        </w:rPr>
+      </w:pPr>
+    </w:p>
+    <w:p>
+      <w:pPr>
+        <w:rPr>
+          <w:b/>
+          <w:bCs/>
+        </w:rPr>
+      </w:pPr>
+    </w:p>
+    <w:p>
+      <w:pPr>
+        <w:rPr>
+          <w:b/>
+          <w:bCs/>
+        </w:rPr>
+      </w:pPr>
+    </w:p>
+    <w:p>
+      <w:pPr>
+        <w:rPr>
+          <w:b/>
+          <w:bCs/>
+        </w:rPr>
+      </w:pPr>
+    </w:p>
+    <w:p>
+      <w:pPr>
+        <w:rPr>
+          <w:b/>
+          <w:bCs/>
+        </w:rPr>
+      </w:pPr>
+    </w:p>
+    <w:p>
+      <w:pPr>
+        <w:rPr>
+          <w:b/>
+          <w:bCs/>
+        </w:rPr>
+      </w:pPr>
+    </w:p>
+    <w:p>
+      <w:pPr>
+        <w:rPr>
+          <w:b/>
+          <w:bCs/>
+        </w:rPr>
+      </w:pPr>
+    </w:p>
+    <w:p>
+      <w:pPr>
+        <w:rPr>
+          <w:b/>
+          <w:bCs/>
+        </w:rPr>
+      </w:pPr>
+    </w:p>
+    <w:p>
+      <w:pPr>
+        <w:rPr>
+          <w:b/>
+          <w:bCs/>
+        </w:rPr>
+      </w:pPr>
+    </w:p>
+    <w:p>
+      <w:pPr>
+        <w:rPr>
+          <w:b/>
+          <w:bCs/>
+        </w:rPr>
+      </w:pPr>
+    </w:p>
+    <w:p>
+      <w:pPr>
+        <w:rPr>
+          <w:b/>
+          <w:bCs/>
+        </w:rPr>
+      </w:pPr>
+    </w:p>
+    <w:p>
+      <w:pPr>
+        <w:rPr>
+          <w:b/>
+          <w:bCs/>
+        </w:rPr>
+      </w:pPr>
     </w:p>
     <w:p>
       <w:pPr>

</xml_diff>

<commit_message>
Add new Python scripts for number manipulation, conditional checks, and loops; update project configuration
</commit_message>
<xml_diff>
--- a/Placement (AutoRecovered).docx
+++ b/Placement (AutoRecovered).docx
@@ -136,16 +136,8 @@
         <w:rPr>
           <w:lang w:val="en-US"/>
         </w:rPr>
-        <w:t xml:space="preserve">Executable </w:t>
-      </w:r>
-      <w:proofErr w:type="gramStart"/>
-      <w:r>
-        <w:rPr>
-          <w:lang w:val="en-US"/>
-        </w:rPr>
-        <w:t>Part;</w:t>
-      </w:r>
-      <w:proofErr w:type="gramEnd"/>
+        <w:t>Executable Part;</w:t>
+      </w:r>
     </w:p>
     <w:p>
       <w:pPr>
@@ -203,58 +195,34 @@
         <w:rPr>
           <w:lang w:val="en-US"/>
         </w:rPr>
-        <w:t xml:space="preserve">Function </w:t>
-      </w:r>
-      <w:proofErr w:type="gramStart"/>
-      <w:r>
-        <w:rPr>
-          <w:lang w:val="en-US"/>
-        </w:rPr>
-        <w:t>1;</w:t>
-      </w:r>
-      <w:proofErr w:type="gramEnd"/>
-    </w:p>
-    <w:p>
-      <w:pPr>
-        <w:rPr>
-          <w:lang w:val="en-US"/>
-        </w:rPr>
-      </w:pPr>
-      <w:r>
-        <w:rPr>
-          <w:lang w:val="en-US"/>
-        </w:rPr>
-        <w:t xml:space="preserve">Function </w:t>
-      </w:r>
-      <w:proofErr w:type="gramStart"/>
-      <w:r>
-        <w:rPr>
-          <w:lang w:val="en-US"/>
-        </w:rPr>
-        <w:t>2;</w:t>
-      </w:r>
-      <w:proofErr w:type="gramEnd"/>
-    </w:p>
-    <w:p>
-      <w:pPr>
-        <w:rPr>
-          <w:lang w:val="en-US"/>
-        </w:rPr>
-      </w:pPr>
-      <w:r>
-        <w:rPr>
-          <w:lang w:val="en-US"/>
-        </w:rPr>
-        <w:t xml:space="preserve">Function </w:t>
-      </w:r>
-      <w:proofErr w:type="gramStart"/>
-      <w:r>
-        <w:rPr>
-          <w:lang w:val="en-US"/>
-        </w:rPr>
-        <w:t>3;</w:t>
-      </w:r>
-      <w:proofErr w:type="gramEnd"/>
+        <w:t>Function 1;</w:t>
+      </w:r>
+    </w:p>
+    <w:p>
+      <w:pPr>
+        <w:rPr>
+          <w:lang w:val="en-US"/>
+        </w:rPr>
+      </w:pPr>
+      <w:r>
+        <w:rPr>
+          <w:lang w:val="en-US"/>
+        </w:rPr>
+        <w:t>Function 2;</w:t>
+      </w:r>
+    </w:p>
+    <w:p>
+      <w:pPr>
+        <w:rPr>
+          <w:lang w:val="en-US"/>
+        </w:rPr>
+      </w:pPr>
+      <w:r>
+        <w:rPr>
+          <w:lang w:val="en-US"/>
+        </w:rPr>
+        <w:t>Function 3;</w:t>
+      </w:r>
     </w:p>
     <w:p>
       <w:pPr>
@@ -292,16 +260,8 @@
         <w:rPr>
           <w:lang w:val="en-US"/>
         </w:rPr>
-        <w:t xml:space="preserve">Function </w:t>
-      </w:r>
-      <w:proofErr w:type="gramStart"/>
-      <w:r>
-        <w:rPr>
-          <w:lang w:val="en-US"/>
-        </w:rPr>
-        <w:t>N;</w:t>
-      </w:r>
-      <w:proofErr w:type="gramEnd"/>
+        <w:t>Function N;</w:t>
+      </w:r>
     </w:p>
     <w:p>
       <w:pPr>
@@ -650,7 +610,6 @@
         <w:t xml:space="preserve">Keywords </w:t>
       </w:r>
       <w:proofErr w:type="spellStart"/>
-      <w:proofErr w:type="gramStart"/>
       <w:r>
         <w:rPr>
           <w:lang w:val="en-US"/>
@@ -658,7 +617,6 @@
         <w:t>cant</w:t>
       </w:r>
       <w:proofErr w:type="spellEnd"/>
-      <w:proofErr w:type="gramEnd"/>
       <w:r>
         <w:rPr>
           <w:lang w:val="en-US"/>
@@ -1061,6 +1019,14 @@
           <w:lang w:val="en-US"/>
         </w:rPr>
         <w:lastRenderedPageBreak/>
+        <w:t>,LO9-0</w:t>
+      </w:r>
+      <w:r>
+        <w:rPr>
+          <w:b/>
+          <w:bCs/>
+          <w:lang w:val="en-US"/>
+        </w:rPr>
         <w:t>Operators</w:t>
       </w:r>
     </w:p>
@@ -1155,19 +1121,11 @@
           <w:lang w:val="en-US"/>
         </w:rPr>
       </w:pPr>
-      <w:proofErr w:type="gramStart"/>
-      <w:r>
-        <w:rPr>
-          <w:lang w:val="en-US"/>
-        </w:rPr>
-        <w:t>&amp;,</w:t>
-      </w:r>
-      <w:proofErr w:type="gramEnd"/>
-      <w:r>
-        <w:rPr>
-          <w:lang w:val="en-US"/>
-        </w:rPr>
-        <w:t xml:space="preserve"> | , &lt;&lt;,&gt;&gt;,`,^ bitwise</w:t>
+      <w:r>
+        <w:rPr>
+          <w:lang w:val="en-US"/>
+        </w:rPr>
+        <w:t>&amp;, | , &lt;&lt;,&gt;&gt;,`,^ bitwise</w:t>
       </w:r>
     </w:p>
     <w:p>
@@ -1823,41 +1781,23 @@
           <w:b/>
           <w:bCs/>
         </w:rPr>
-        <w:t xml:space="preserve">Statement </w:t>
-      </w:r>
-      <w:proofErr w:type="gramStart"/>
-      <w:r>
-        <w:rPr>
-          <w:b/>
-          <w:bCs/>
-        </w:rPr>
-        <w:t>1;</w:t>
-      </w:r>
-      <w:proofErr w:type="gramEnd"/>
-    </w:p>
-    <w:p>
-      <w:pPr>
-        <w:rPr>
-          <w:b/>
-          <w:bCs/>
-        </w:rPr>
-      </w:pPr>
-      <w:r>
-        <w:rPr>
-          <w:b/>
-          <w:bCs/>
-        </w:rPr>
-        <w:t xml:space="preserve">Statement </w:t>
-      </w:r>
-      <w:proofErr w:type="gramStart"/>
-      <w:r>
-        <w:rPr>
-          <w:b/>
-          <w:bCs/>
-        </w:rPr>
-        <w:t>2;</w:t>
-      </w:r>
-      <w:proofErr w:type="gramEnd"/>
+        <w:t>Statement 1;</w:t>
+      </w:r>
+    </w:p>
+    <w:p>
+      <w:pPr>
+        <w:rPr>
+          <w:b/>
+          <w:bCs/>
+        </w:rPr>
+      </w:pPr>
+      <w:r>
+        <w:rPr>
+          <w:b/>
+          <w:bCs/>
+        </w:rPr>
+        <w:t>Statement 2;</w:t>
+      </w:r>
     </w:p>
     <w:p>
       <w:pPr>
@@ -2434,17 +2374,8 @@
           <w:b/>
           <w:bCs/>
         </w:rPr>
-        <w:t>While(condition</w:t>
-      </w:r>
-      <w:proofErr w:type="gramStart"/>
-      <w:r>
-        <w:rPr>
-          <w:b/>
-          <w:bCs/>
-        </w:rPr>
-        <w:t>);</w:t>
-      </w:r>
-      <w:proofErr w:type="gramEnd"/>
+        <w:t>While(condition);</w:t>
+      </w:r>
     </w:p>
     <w:p>
       <w:pPr>
@@ -2481,23 +2412,7 @@
           <w:b/>
           <w:bCs/>
         </w:rPr>
-        <w:t xml:space="preserve">An </w:t>
-      </w:r>
-      <w:proofErr w:type="gramStart"/>
-      <w:r>
-        <w:rPr>
-          <w:b/>
-          <w:bCs/>
-        </w:rPr>
-        <w:t>arrays</w:t>
-      </w:r>
-      <w:proofErr w:type="gramEnd"/>
-      <w:r>
-        <w:rPr>
-          <w:b/>
-          <w:bCs/>
-        </w:rPr>
-        <w:t xml:space="preserve"> is a collection of similar data types in which each element is unique one and located into separate memory locations;</w:t>
+        <w:t>An arrays is a collection of similar data types in which each element is unique one and located into separate memory locations;</w:t>
       </w:r>
     </w:p>
     <w:p>
@@ -2717,22 +2632,13 @@
           <w:bCs/>
         </w:rPr>
       </w:pPr>
-      <w:proofErr w:type="gramStart"/>
       <w:r>
         <w:rPr>
           <w:b/>
           <w:bCs/>
         </w:rPr>
         <w:lastRenderedPageBreak/>
-        <w:t>2 Dimensional</w:t>
-      </w:r>
-      <w:proofErr w:type="gramEnd"/>
-      <w:r>
-        <w:rPr>
-          <w:b/>
-          <w:bCs/>
-        </w:rPr>
-        <w:t xml:space="preserve"> Array:</w:t>
+        <w:t>2 Dimensional Array:</w:t>
       </w:r>
     </w:p>
     <w:p>
@@ -2888,17 +2794,8 @@
           <w:b/>
           <w:bCs/>
         </w:rPr>
-        <w:t>[row][columns</w:t>
-      </w:r>
-      <w:proofErr w:type="gramStart"/>
-      <w:r>
-        <w:rPr>
-          <w:b/>
-          <w:bCs/>
-        </w:rPr>
-        <w:t>];</w:t>
-      </w:r>
-      <w:proofErr w:type="gramEnd"/>
+        <w:t>[row][columns];</w:t>
+      </w:r>
     </w:p>
     <w:p>
       <w:pPr>
@@ -2943,17 +2840,8 @@
           <w:b/>
           <w:bCs/>
         </w:rPr>
-        <w:t>[3][3</w:t>
-      </w:r>
-      <w:proofErr w:type="gramStart"/>
-      <w:r>
-        <w:rPr>
-          <w:b/>
-          <w:bCs/>
-        </w:rPr>
-        <w:t>];</w:t>
-      </w:r>
-      <w:proofErr w:type="gramEnd"/>
+        <w:t>[3][3];</w:t>
+      </w:r>
       <w:r>
         <w:rPr>
           <w:noProof/>
@@ -3093,7 +2981,7 @@
           <w:noProof/>
         </w:rPr>
         <w:drawing>
-          <wp:inline distT="0" distB="0" distL="0" distR="0" wp14:anchorId="29B055DB" wp14:editId="67870B8F">
+          <wp:inline distT="0" distB="0" distL="0" distR="0" wp14:anchorId="29B055DB" wp14:editId="5BDC1BB8">
             <wp:extent cx="5934075" cy="1981200"/>
             <wp:effectExtent l="0" t="0" r="9525" b="0"/>
             <wp:docPr id="1689106987" name="Picture 3" descr="C - Pointers and Strings - C Programming - dyclassroom | Have fun learning  :-)"/>
@@ -3178,23 +3066,7 @@
           <w:b/>
           <w:bCs/>
         </w:rPr>
-        <w:t xml:space="preserve">A </w:t>
-      </w:r>
-      <w:proofErr w:type="gramStart"/>
-      <w:r>
-        <w:rPr>
-          <w:b/>
-          <w:bCs/>
-        </w:rPr>
-        <w:t>functions</w:t>
-      </w:r>
-      <w:proofErr w:type="gramEnd"/>
-      <w:r>
-        <w:rPr>
-          <w:b/>
-          <w:bCs/>
-        </w:rPr>
-        <w:t xml:space="preserve"> is a </w:t>
+        <w:t xml:space="preserve">A functions is a </w:t>
       </w:r>
       <w:proofErr w:type="spellStart"/>
       <w:r>
@@ -3296,7 +3168,6 @@
         <w:t xml:space="preserve">The library functions are </w:t>
       </w:r>
       <w:proofErr w:type="spellStart"/>
-      <w:proofErr w:type="gramStart"/>
       <w:r>
         <w:rPr>
           <w:b/>
@@ -3305,7 +3176,6 @@
         <w:t>pre defined</w:t>
       </w:r>
       <w:proofErr w:type="spellEnd"/>
-      <w:proofErr w:type="gramEnd"/>
       <w:r>
         <w:rPr>
           <w:b/>
@@ -3356,23 +3226,7 @@
           <w:b/>
           <w:bCs/>
         </w:rPr>
-        <w:t xml:space="preserve">The example of standard functions </w:t>
-      </w:r>
-      <w:proofErr w:type="gramStart"/>
-      <w:r>
-        <w:rPr>
-          <w:b/>
-          <w:bCs/>
-        </w:rPr>
-        <w:t>are</w:t>
-      </w:r>
-      <w:proofErr w:type="gramEnd"/>
-      <w:r>
-        <w:rPr>
-          <w:b/>
-          <w:bCs/>
-        </w:rPr>
-        <w:t xml:space="preserve"> </w:t>
+        <w:t xml:space="preserve">The example of standard functions are </w:t>
       </w:r>
       <w:proofErr w:type="spellStart"/>
       <w:r>
@@ -3472,23 +3326,7 @@
           <w:b/>
           <w:bCs/>
         </w:rPr>
-        <w:t xml:space="preserve">The main() functions </w:t>
-      </w:r>
-      <w:proofErr w:type="gramStart"/>
-      <w:r>
-        <w:rPr>
-          <w:b/>
-          <w:bCs/>
-        </w:rPr>
-        <w:t>is</w:t>
-      </w:r>
-      <w:proofErr w:type="gramEnd"/>
-      <w:r>
-        <w:rPr>
-          <w:b/>
-          <w:bCs/>
-        </w:rPr>
-        <w:t xml:space="preserve"> also a user defined functions except that the name of the function, the number of arguments , and the arguments </w:t>
+        <w:t xml:space="preserve">The main() functions is also a user defined functions except that the name of the function, the number of arguments , and the arguments </w:t>
       </w:r>
     </w:p>
     <w:p>
@@ -3625,23 +3463,7 @@
           <w:b/>
           <w:bCs/>
         </w:rPr>
-        <w:t xml:space="preserve">Like an array of </w:t>
-      </w:r>
-      <w:proofErr w:type="gramStart"/>
-      <w:r>
-        <w:rPr>
-          <w:b/>
-          <w:bCs/>
-        </w:rPr>
-        <w:t>variables</w:t>
-      </w:r>
-      <w:proofErr w:type="gramEnd"/>
-      <w:r>
-        <w:rPr>
-          <w:b/>
-          <w:bCs/>
-        </w:rPr>
-        <w:t xml:space="preserve"> we can also use array of pointers in c</w:t>
+        <w:t>Like an array of variables we can also use array of pointers in c</w:t>
       </w:r>
     </w:p>
     <w:p>
@@ -3780,23 +3602,7 @@
           <w:b/>
           <w:bCs/>
         </w:rPr>
-        <w:t xml:space="preserve">In other </w:t>
-      </w:r>
-      <w:proofErr w:type="gramStart"/>
-      <w:r>
-        <w:rPr>
-          <w:b/>
-          <w:bCs/>
-        </w:rPr>
-        <w:t>words</w:t>
-      </w:r>
-      <w:proofErr w:type="gramEnd"/>
-      <w:r>
-        <w:rPr>
-          <w:b/>
-          <w:bCs/>
-        </w:rPr>
-        <w:t xml:space="preserve"> we can pass the </w:t>
+        <w:t xml:space="preserve">In other words we can pass the </w:t>
       </w:r>
       <w:proofErr w:type="spellStart"/>
       <w:r>
@@ -3846,21 +3652,12 @@
           <w:bCs/>
         </w:rPr>
       </w:pPr>
-      <w:proofErr w:type="gramStart"/>
-      <w:r>
-        <w:rPr>
-          <w:b/>
-          <w:bCs/>
-        </w:rPr>
-        <w:t>So</w:t>
-      </w:r>
-      <w:proofErr w:type="gramEnd"/>
-      <w:r>
-        <w:rPr>
-          <w:b/>
-          <w:bCs/>
-        </w:rPr>
-        <w:t xml:space="preserve"> if we change the argument value in the function it will modify the actual value of a variable</w:t>
+      <w:r>
+        <w:rPr>
+          <w:b/>
+          <w:bCs/>
+        </w:rPr>
+        <w:t>So if we change the argument value in the function it will modify the actual value of a variable</w:t>
       </w:r>
     </w:p>
     <w:p>
@@ -4074,23 +3871,7 @@
           <w:b/>
           <w:bCs/>
         </w:rPr>
-        <w:t xml:space="preserve">2.calloc() used to allocate a specific no of bytes from the free store </w:t>
-      </w:r>
-      <w:proofErr w:type="gramStart"/>
-      <w:r>
-        <w:rPr>
-          <w:b/>
-          <w:bCs/>
-        </w:rPr>
-        <w:t>and also</w:t>
-      </w:r>
-      <w:proofErr w:type="gramEnd"/>
-      <w:r>
-        <w:rPr>
-          <w:b/>
-          <w:bCs/>
-        </w:rPr>
-        <w:t xml:space="preserve"> initialize them to zero</w:t>
+        <w:t>2.calloc() used to allocate a specific no of bytes from the free store and also initialize them to zero</w:t>
       </w:r>
     </w:p>
     <w:p>
@@ -4328,7 +4109,263 @@
           <w:b/>
           <w:bCs/>
         </w:rPr>
-        <w:t>(void *) malloc(number of bytes</w:t>
+        <w:t>(void *) malloc(number of bytes);</w:t>
+      </w:r>
+    </w:p>
+    <w:p>
+      <w:pPr>
+        <w:rPr>
+          <w:b/>
+          <w:bCs/>
+        </w:rPr>
+      </w:pPr>
+    </w:p>
+    <w:p>
+      <w:pPr>
+        <w:rPr>
+          <w:b/>
+          <w:bCs/>
+        </w:rPr>
+      </w:pPr>
+    </w:p>
+    <w:p>
+      <w:pPr>
+        <w:rPr>
+          <w:b/>
+          <w:bCs/>
+        </w:rPr>
+      </w:pPr>
+    </w:p>
+    <w:p>
+      <w:pPr>
+        <w:rPr>
+          <w:b/>
+          <w:bCs/>
+        </w:rPr>
+      </w:pPr>
+      <w:r>
+        <w:rPr>
+          <w:b/>
+          <w:bCs/>
+        </w:rPr>
+        <w:t xml:space="preserve">Structures </w:t>
+      </w:r>
+    </w:p>
+    <w:p>
+      <w:pPr>
+        <w:rPr>
+          <w:b/>
+          <w:bCs/>
+        </w:rPr>
+      </w:pPr>
+      <w:r>
+        <w:rPr>
+          <w:b/>
+          <w:bCs/>
+        </w:rPr>
+        <w:tab/>
+        <w:t>A structure is a collection of one or more variables different data types , grouped together under a single name.</w:t>
+      </w:r>
+    </w:p>
+    <w:p>
+      <w:pPr>
+        <w:rPr>
+          <w:b/>
+          <w:bCs/>
+        </w:rPr>
+      </w:pPr>
+      <w:r>
+        <w:rPr>
+          <w:b/>
+          <w:bCs/>
+        </w:rPr>
+        <w:t>Struct keyword is used to define the structure.</w:t>
+      </w:r>
+    </w:p>
+    <w:p>
+      <w:pPr>
+        <w:rPr>
+          <w:b/>
+          <w:bCs/>
+        </w:rPr>
+      </w:pPr>
+      <w:r>
+        <w:rPr>
+          <w:b/>
+          <w:bCs/>
+        </w:rPr>
+        <w:t>Struct keyword</w:t>
+      </w:r>
+    </w:p>
+    <w:p>
+      <w:pPr>
+        <w:rPr>
+          <w:b/>
+          <w:bCs/>
+        </w:rPr>
+      </w:pPr>
+      <w:r>
+        <w:rPr>
+          <w:noProof/>
+        </w:rPr>
+        <w:drawing>
+          <wp:inline distT="0" distB="0" distL="0" distR="0" wp14:anchorId="718E4001" wp14:editId="11A6B12C">
+            <wp:extent cx="5991225" cy="3170681"/>
+            <wp:effectExtent l="0" t="0" r="0" b="0"/>
+            <wp:docPr id="379949530" name="Picture 3" descr="Array of Structures in C - javatpoint"/>
+            <wp:cNvGraphicFramePr>
+              <a:graphicFrameLocks xmlns:a="http://schemas.openxmlformats.org/drawingml/2006/main" noChangeAspect="1"/>
+            </wp:cNvGraphicFramePr>
+            <a:graphic xmlns:a="http://schemas.openxmlformats.org/drawingml/2006/main">
+              <a:graphicData uri="http://schemas.openxmlformats.org/drawingml/2006/picture">
+                <pic:pic xmlns:pic="http://schemas.openxmlformats.org/drawingml/2006/picture">
+                  <pic:nvPicPr>
+                    <pic:cNvPr id="0" name="Picture 1" descr="Array of Structures in C - javatpoint"/>
+                    <pic:cNvPicPr>
+                      <a:picLocks noChangeAspect="1" noChangeArrowheads="1"/>
+                    </pic:cNvPicPr>
+                  </pic:nvPicPr>
+                  <pic:blipFill>
+                    <a:blip r:embed="rId16">
+                      <a:extLst>
+                        <a:ext uri="{28A0092B-C50C-407E-A947-70E740481C1C}">
+                          <a14:useLocalDpi xmlns:a14="http://schemas.microsoft.com/office/drawing/2010/main" val="0"/>
+                        </a:ext>
+                      </a:extLst>
+                    </a:blip>
+                    <a:srcRect/>
+                    <a:stretch>
+                      <a:fillRect/>
+                    </a:stretch>
+                  </pic:blipFill>
+                  <pic:spPr bwMode="auto">
+                    <a:xfrm>
+                      <a:off x="0" y="0"/>
+                      <a:ext cx="5995244" cy="3172808"/>
+                    </a:xfrm>
+                    <a:prstGeom prst="rect">
+                      <a:avLst/>
+                    </a:prstGeom>
+                    <a:noFill/>
+                    <a:ln>
+                      <a:noFill/>
+                    </a:ln>
+                  </pic:spPr>
+                </pic:pic>
+              </a:graphicData>
+            </a:graphic>
+          </wp:inline>
+        </w:drawing>
+      </w:r>
+    </w:p>
+    <w:p>
+      <w:pPr>
+        <w:rPr>
+          <w:b/>
+          <w:bCs/>
+        </w:rPr>
+      </w:pPr>
+    </w:p>
+    <w:p>
+      <w:pPr>
+        <w:rPr>
+          <w:b/>
+          <w:bCs/>
+        </w:rPr>
+      </w:pPr>
+    </w:p>
+    <w:p>
+      <w:pPr>
+        <w:rPr>
+          <w:b/>
+          <w:bCs/>
+          <w:sz w:val="44"/>
+          <w:szCs w:val="44"/>
+        </w:rPr>
+      </w:pPr>
+      <w:r>
+        <w:rPr>
+          <w:b/>
+          <w:bCs/>
+          <w:sz w:val="44"/>
+          <w:szCs w:val="44"/>
+        </w:rPr>
+        <w:lastRenderedPageBreak/>
+        <w:t xml:space="preserve">PYTHON </w:t>
+      </w:r>
+    </w:p>
+    <w:p>
+      <w:pPr>
+        <w:rPr>
+          <w:b/>
+          <w:bCs/>
+          <w:sz w:val="28"/>
+          <w:szCs w:val="28"/>
+        </w:rPr>
+      </w:pPr>
+      <w:r>
+        <w:rPr>
+          <w:b/>
+          <w:bCs/>
+          <w:sz w:val="28"/>
+          <w:szCs w:val="28"/>
+        </w:rPr>
+        <w:t>Python is an interpreted high level programming language for general purpose programming .</w:t>
+      </w:r>
+    </w:p>
+    <w:p>
+      <w:pPr>
+        <w:rPr>
+          <w:b/>
+          <w:bCs/>
+        </w:rPr>
+      </w:pPr>
+    </w:p>
+    <w:p>
+      <w:pPr>
+        <w:rPr>
+          <w:b/>
+          <w:bCs/>
+        </w:rPr>
+      </w:pPr>
+    </w:p>
+    <w:p>
+      <w:pPr>
+        <w:rPr>
+          <w:b/>
+          <w:bCs/>
+        </w:rPr>
+      </w:pPr>
+    </w:p>
+    <w:p>
+      <w:pPr>
+        <w:rPr>
+          <w:b/>
+          <w:bCs/>
+        </w:rPr>
+      </w:pPr>
+      <w:r>
+        <w:rPr>
+          <w:b/>
+          <w:bCs/>
+        </w:rPr>
+        <w:tab/>
+        <w:t xml:space="preserve">High level programming language in this the communication with system occurs in the form of text usually in English which is easily readable and understandable by humans </w:t>
+      </w:r>
+    </w:p>
+    <w:p>
+      <w:pPr>
+        <w:rPr>
+          <w:b/>
+          <w:bCs/>
+        </w:rPr>
+      </w:pPr>
+      <w:r>
+        <w:rPr>
+          <w:b/>
+          <w:bCs/>
+        </w:rPr>
+        <w:t xml:space="preserve">Examples of such languages include Ada , JavaScript, Python , Ruby ,, </w:t>
       </w:r>
       <w:proofErr w:type="gramStart"/>
       <w:r>
@@ -4336,7 +4373,7 @@
           <w:b/>
           <w:bCs/>
         </w:rPr>
-        <w:t>);</w:t>
+        <w:t>etc..</w:t>
       </w:r>
       <w:proofErr w:type="gramEnd"/>
     </w:p>
@@ -4355,94 +4392,13 @@
           <w:bCs/>
         </w:rPr>
       </w:pPr>
-    </w:p>
-    <w:p>
-      <w:pPr>
-        <w:rPr>
-          <w:b/>
-          <w:bCs/>
-        </w:rPr>
-      </w:pPr>
-    </w:p>
-    <w:p>
-      <w:pPr>
-        <w:rPr>
-          <w:b/>
-          <w:bCs/>
-        </w:rPr>
-      </w:pPr>
-    </w:p>
-    <w:p>
-      <w:pPr>
-        <w:rPr>
-          <w:b/>
-          <w:bCs/>
-        </w:rPr>
-      </w:pPr>
-    </w:p>
-    <w:p>
-      <w:pPr>
-        <w:rPr>
-          <w:b/>
-          <w:bCs/>
-        </w:rPr>
-      </w:pPr>
-    </w:p>
-    <w:p>
-      <w:pPr>
-        <w:rPr>
-          <w:b/>
-          <w:bCs/>
-        </w:rPr>
-      </w:pPr>
-    </w:p>
-    <w:p>
-      <w:pPr>
-        <w:rPr>
-          <w:b/>
-          <w:bCs/>
-        </w:rPr>
-      </w:pPr>
-    </w:p>
-    <w:p>
-      <w:pPr>
-        <w:rPr>
-          <w:b/>
-          <w:bCs/>
-        </w:rPr>
-      </w:pPr>
-    </w:p>
-    <w:p>
-      <w:pPr>
-        <w:rPr>
-          <w:b/>
-          <w:bCs/>
-        </w:rPr>
-      </w:pPr>
-    </w:p>
-    <w:p>
-      <w:pPr>
-        <w:rPr>
-          <w:b/>
-          <w:bCs/>
-        </w:rPr>
-      </w:pPr>
-    </w:p>
-    <w:p>
-      <w:pPr>
-        <w:rPr>
-          <w:b/>
-          <w:bCs/>
-        </w:rPr>
-      </w:pPr>
-    </w:p>
-    <w:p>
-      <w:pPr>
-        <w:rPr>
-          <w:b/>
-          <w:bCs/>
-        </w:rPr>
-      </w:pPr>
+      <w:r>
+        <w:rPr>
+          <w:b/>
+          <w:bCs/>
+        </w:rPr>
+        <w:tab/>
+      </w:r>
     </w:p>
     <w:p>
       <w:pPr>

</xml_diff>

<commit_message>
Add new Python scripts for alphabet table, string reversal, vowel counting, dictionary creation, prime number generation, and linked list implementation
</commit_message>
<xml_diff>
--- a/Placement (AutoRecovered).docx
+++ b/Placement (AutoRecovered).docx
@@ -2981,7 +2981,7 @@
           <w:noProof/>
         </w:rPr>
         <w:drawing>
-          <wp:inline distT="0" distB="0" distL="0" distR="0" wp14:anchorId="29B055DB" wp14:editId="5BDC1BB8">
+          <wp:inline distT="0" distB="0" distL="0" distR="0" wp14:anchorId="29B055DB" wp14:editId="5B6C20CA">
             <wp:extent cx="5934075" cy="1981200"/>
             <wp:effectExtent l="0" t="0" r="9525" b="0"/>
             <wp:docPr id="1689106987" name="Picture 3" descr="C - Pointers and Strings - C Programming - dyclassroom | Have fun learning  :-)"/>
@@ -4365,17 +4365,8 @@
           <w:b/>
           <w:bCs/>
         </w:rPr>
-        <w:t xml:space="preserve">Examples of such languages include Ada , JavaScript, Python , Ruby ,, </w:t>
-      </w:r>
-      <w:proofErr w:type="gramStart"/>
-      <w:r>
-        <w:rPr>
-          <w:b/>
-          <w:bCs/>
-        </w:rPr>
-        <w:t>etc..</w:t>
-      </w:r>
-      <w:proofErr w:type="gramEnd"/>
+        <w:t>Examples of such languages include Ada , JavaScript, Python , Ruby ,, etc..</w:t>
+      </w:r>
     </w:p>
     <w:p>
       <w:pPr>
@@ -4399,6 +4390,187 @@
         </w:rPr>
         <w:tab/>
       </w:r>
+    </w:p>
+    <w:p>
+      <w:pPr>
+        <w:rPr>
+          <w:b/>
+          <w:bCs/>
+        </w:rPr>
+      </w:pPr>
+      <w:r>
+        <w:rPr>
+          <w:b/>
+          <w:bCs/>
+        </w:rPr>
+        <w:t xml:space="preserve">Count() method </w:t>
+      </w:r>
+    </w:p>
+    <w:p>
+      <w:pPr>
+        <w:rPr>
+          <w:b/>
+          <w:bCs/>
+        </w:rPr>
+      </w:pPr>
+      <w:r>
+        <w:rPr>
+          <w:b/>
+          <w:bCs/>
+        </w:rPr>
+        <w:tab/>
+        <w:t>Returns the count of the substrings present in the main string</w:t>
+      </w:r>
+    </w:p>
+    <w:p>
+      <w:pPr>
+        <w:rPr>
+          <w:b/>
+          <w:bCs/>
+        </w:rPr>
+      </w:pPr>
+    </w:p>
+    <w:p>
+      <w:pPr>
+        <w:rPr>
+          <w:b/>
+          <w:bCs/>
+        </w:rPr>
+      </w:pPr>
+      <w:r>
+        <w:rPr>
+          <w:b/>
+          <w:bCs/>
+        </w:rPr>
+        <w:t>Replace method ()</w:t>
+      </w:r>
+    </w:p>
+    <w:p>
+      <w:pPr>
+        <w:rPr>
+          <w:b/>
+          <w:bCs/>
+        </w:rPr>
+      </w:pPr>
+      <w:r>
+        <w:rPr>
+          <w:b/>
+          <w:bCs/>
+        </w:rPr>
+        <w:tab/>
+        <w:t xml:space="preserve">The replace () method returns a cop if the string where all occurrences of a substring is replaced with another string </w:t>
+      </w:r>
+    </w:p>
+    <w:p>
+      <w:pPr>
+        <w:rPr>
+          <w:b/>
+          <w:bCs/>
+        </w:rPr>
+      </w:pPr>
+      <w:r>
+        <w:rPr>
+          <w:b/>
+          <w:bCs/>
+        </w:rPr>
+        <w:t>Sort()</w:t>
+      </w:r>
+    </w:p>
+    <w:p>
+      <w:pPr>
+        <w:rPr>
+          <w:b/>
+          <w:bCs/>
+        </w:rPr>
+      </w:pPr>
+      <w:r>
+        <w:rPr>
+          <w:b/>
+          <w:bCs/>
+        </w:rPr>
+        <w:tab/>
+        <w:t xml:space="preserve">In list by default insertion is order is preserved , if you want to </w:t>
+      </w:r>
+      <w:proofErr w:type="spellStart"/>
+      <w:r>
+        <w:rPr>
+          <w:b/>
+          <w:bCs/>
+        </w:rPr>
+        <w:t>sor</w:t>
+      </w:r>
+      <w:proofErr w:type="spellEnd"/>
+      <w:r>
+        <w:rPr>
+          <w:b/>
+          <w:bCs/>
+        </w:rPr>
+        <w:t xml:space="preserve"> the elements of list according to default natural sorting </w:t>
+      </w:r>
+      <w:proofErr w:type="spellStart"/>
+      <w:r>
+        <w:rPr>
+          <w:b/>
+          <w:bCs/>
+        </w:rPr>
+        <w:t>orer</w:t>
+      </w:r>
+      <w:proofErr w:type="spellEnd"/>
+      <w:r>
+        <w:rPr>
+          <w:b/>
+          <w:bCs/>
+        </w:rPr>
+        <w:t xml:space="preserve"> then we should go for sort() </w:t>
+      </w:r>
+      <w:proofErr w:type="spellStart"/>
+      <w:r>
+        <w:rPr>
+          <w:b/>
+          <w:bCs/>
+        </w:rPr>
+        <w:t>methord</w:t>
+      </w:r>
+      <w:proofErr w:type="spellEnd"/>
+    </w:p>
+    <w:p>
+      <w:pPr>
+        <w:rPr>
+          <w:b/>
+          <w:bCs/>
+        </w:rPr>
+      </w:pPr>
+      <w:r>
+        <w:rPr>
+          <w:b/>
+          <w:bCs/>
+        </w:rPr>
+        <w:t xml:space="preserve">Syntax: </w:t>
+      </w:r>
+      <w:proofErr w:type="spellStart"/>
+      <w:r>
+        <w:rPr>
+          <w:b/>
+          <w:bCs/>
+        </w:rPr>
+        <w:t>list.sort</w:t>
+      </w:r>
+      <w:proofErr w:type="spellEnd"/>
+      <w:r>
+        <w:rPr>
+          <w:b/>
+          <w:bCs/>
+        </w:rPr>
+        <w:t>(key=…, reverse = )</w:t>
+      </w:r>
+    </w:p>
+    <w:p>
+      <w:pPr>
+        <w:rPr>
+          <w:b/>
+          <w:bCs/>
+        </w:rPr>
+      </w:pPr>
     </w:p>
     <w:p>
       <w:pPr>

</xml_diff>

<commit_message>
Update Python and C scripts; change Python SDK version to 3.12, modify pattern printing, and add prime number check
</commit_message>
<xml_diff>
--- a/Placement (AutoRecovered).docx
+++ b/Placement (AutoRecovered).docx
@@ -2981,7 +2981,7 @@
           <w:noProof/>
         </w:rPr>
         <w:drawing>
-          <wp:inline distT="0" distB="0" distL="0" distR="0" wp14:anchorId="29B055DB" wp14:editId="5B6C20CA">
+          <wp:inline distT="0" distB="0" distL="0" distR="0" wp14:anchorId="29B055DB" wp14:editId="139EA381">
             <wp:extent cx="5934075" cy="1981200"/>
             <wp:effectExtent l="0" t="0" r="9525" b="0"/>
             <wp:docPr id="1689106987" name="Picture 3" descr="C - Pointers and Strings - C Programming - dyclassroom | Have fun learning  :-)"/>
@@ -4579,6 +4579,124 @@
           <w:bCs/>
         </w:rPr>
       </w:pPr>
+    </w:p>
+    <w:p>
+      <w:pPr>
+        <w:rPr>
+          <w:b/>
+          <w:bCs/>
+        </w:rPr>
+      </w:pPr>
+    </w:p>
+    <w:p>
+      <w:pPr>
+        <w:rPr>
+          <w:b/>
+          <w:bCs/>
+        </w:rPr>
+      </w:pPr>
+    </w:p>
+    <w:p>
+      <w:pPr>
+        <w:rPr>
+          <w:b/>
+          <w:bCs/>
+        </w:rPr>
+      </w:pPr>
+    </w:p>
+    <w:p>
+      <w:pPr>
+        <w:rPr>
+          <w:b/>
+          <w:bCs/>
+        </w:rPr>
+      </w:pPr>
+    </w:p>
+    <w:p>
+      <w:pPr>
+        <w:rPr>
+          <w:b/>
+          <w:bCs/>
+        </w:rPr>
+      </w:pPr>
+    </w:p>
+    <w:p>
+      <w:pPr>
+        <w:rPr>
+          <w:b/>
+          <w:bCs/>
+        </w:rPr>
+      </w:pPr>
+    </w:p>
+    <w:p>
+      <w:pPr>
+        <w:rPr>
+          <w:b/>
+          <w:bCs/>
+        </w:rPr>
+      </w:pPr>
+    </w:p>
+    <w:p>
+      <w:pPr>
+        <w:rPr>
+          <w:b/>
+          <w:bCs/>
+        </w:rPr>
+      </w:pPr>
+    </w:p>
+    <w:p>
+      <w:pPr>
+        <w:rPr>
+          <w:b/>
+          <w:bCs/>
+        </w:rPr>
+      </w:pPr>
+      <w:r>
+        <w:rPr>
+          <w:b/>
+          <w:bCs/>
+        </w:rPr>
+        <w:lastRenderedPageBreak/>
+        <w:t>CIRCULAR LINKED LIST</w:t>
+      </w:r>
+      <w:r>
+        <w:rPr>
+          <w:b/>
+          <w:bCs/>
+        </w:rPr>
+        <w:br/>
+      </w:r>
+    </w:p>
+    <w:p>
+      <w:pPr>
+        <w:rPr>
+          <w:b/>
+          <w:bCs/>
+        </w:rPr>
+      </w:pPr>
+      <w:r>
+        <w:rPr>
+          <w:b/>
+          <w:bCs/>
+        </w:rPr>
+        <w:t xml:space="preserve">The circular linked list is a linked list where all the nodes are connected to form a circle.in a circular linked list the first node and the last node are connected to each other which forms a circle. There is not </w:t>
+      </w:r>
+      <w:proofErr w:type="spellStart"/>
+      <w:r>
+        <w:rPr>
+          <w:b/>
+          <w:bCs/>
+        </w:rPr>
+        <w:t>nULL</w:t>
+      </w:r>
+      <w:proofErr w:type="spellEnd"/>
+      <w:r>
+        <w:rPr>
+          <w:b/>
+          <w:bCs/>
+        </w:rPr>
+        <w:t xml:space="preserve"> at the end</w:t>
+      </w:r>
     </w:p>
     <w:sectPr>
       <w:pgSz w:w="11906" w:h="16838"/>

</xml_diff>